<commit_message>
Small changes made to the library
</commit_message>
<xml_diff>
--- a/Tasks_Activities_Done.docx
+++ b/Tasks_Activities_Done.docx
@@ -93,7 +93,25 @@
           <w:sz w:val="20"/>
           <w:szCs w:val="20"/>
         </w:rPr>
-        <w:t xml:space="preserve">    FirstName VARCHAR(50),</w:t>
+        <w:t xml:space="preserve">    FirstName </w:t>
+      </w:r>
+      <w:proofErr w:type="gramStart"/>
+      <w:r>
+        <w:rPr>
+          <w:rFonts w:cs="Calibri"/>
+          <w:sz w:val="20"/>
+          <w:szCs w:val="20"/>
+        </w:rPr>
+        <w:t>VARCHAR(</w:t>
+      </w:r>
+      <w:proofErr w:type="gramEnd"/>
+      <w:r>
+        <w:rPr>
+          <w:rFonts w:cs="Calibri"/>
+          <w:sz w:val="20"/>
+          <w:szCs w:val="20"/>
+        </w:rPr>
+        <w:t>50),</w:t>
       </w:r>
     </w:p>
     <w:p>
@@ -111,7 +129,25 @@
           <w:sz w:val="20"/>
           <w:szCs w:val="20"/>
         </w:rPr>
-        <w:t xml:space="preserve">    LastName VARCHAR(50),</w:t>
+        <w:t xml:space="preserve">    LastName </w:t>
+      </w:r>
+      <w:proofErr w:type="gramStart"/>
+      <w:r>
+        <w:rPr>
+          <w:rFonts w:cs="Calibri"/>
+          <w:sz w:val="20"/>
+          <w:szCs w:val="20"/>
+        </w:rPr>
+        <w:t>VARCHAR(</w:t>
+      </w:r>
+      <w:proofErr w:type="gramEnd"/>
+      <w:r>
+        <w:rPr>
+          <w:rFonts w:cs="Calibri"/>
+          <w:sz w:val="20"/>
+          <w:szCs w:val="20"/>
+        </w:rPr>
+        <w:t>50),</w:t>
       </w:r>
     </w:p>
     <w:p>
@@ -147,7 +183,25 @@
           <w:sz w:val="20"/>
           <w:szCs w:val="20"/>
         </w:rPr>
-        <w:t xml:space="preserve"> VARCHAR(15),</w:t>
+        <w:t xml:space="preserve"> </w:t>
+      </w:r>
+      <w:proofErr w:type="gramStart"/>
+      <w:r>
+        <w:rPr>
+          <w:rFonts w:cs="Calibri"/>
+          <w:sz w:val="20"/>
+          <w:szCs w:val="20"/>
+        </w:rPr>
+        <w:t>VARCHAR(</w:t>
+      </w:r>
+      <w:proofErr w:type="gramEnd"/>
+      <w:r>
+        <w:rPr>
+          <w:rFonts w:cs="Calibri"/>
+          <w:sz w:val="20"/>
+          <w:szCs w:val="20"/>
+        </w:rPr>
+        <w:t>15),</w:t>
       </w:r>
     </w:p>
     <w:p>
@@ -165,7 +219,25 @@
           <w:sz w:val="20"/>
           <w:szCs w:val="20"/>
         </w:rPr>
-        <w:t xml:space="preserve">    Email VARCHAR(100)</w:t>
+        <w:t xml:space="preserve">    Email </w:t>
+      </w:r>
+      <w:proofErr w:type="gramStart"/>
+      <w:r>
+        <w:rPr>
+          <w:rFonts w:cs="Calibri"/>
+          <w:sz w:val="20"/>
+          <w:szCs w:val="20"/>
+        </w:rPr>
+        <w:t>VARCHAR(</w:t>
+      </w:r>
+      <w:proofErr w:type="gramEnd"/>
+      <w:r>
+        <w:rPr>
+          <w:rFonts w:cs="Calibri"/>
+          <w:sz w:val="20"/>
+          <w:szCs w:val="20"/>
+        </w:rPr>
+        <w:t>100)</w:t>
       </w:r>
     </w:p>
     <w:p>
@@ -283,7 +355,25 @@
           <w:sz w:val="20"/>
           <w:szCs w:val="20"/>
         </w:rPr>
-        <w:t xml:space="preserve"> VARCHAR(50),</w:t>
+        <w:t xml:space="preserve"> </w:t>
+      </w:r>
+      <w:proofErr w:type="gramStart"/>
+      <w:r>
+        <w:rPr>
+          <w:rFonts w:cs="Calibri"/>
+          <w:sz w:val="20"/>
+          <w:szCs w:val="20"/>
+        </w:rPr>
+        <w:t>VARCHAR(</w:t>
+      </w:r>
+      <w:proofErr w:type="gramEnd"/>
+      <w:r>
+        <w:rPr>
+          <w:rFonts w:cs="Calibri"/>
+          <w:sz w:val="20"/>
+          <w:szCs w:val="20"/>
+        </w:rPr>
+        <w:t>50),</w:t>
       </w:r>
     </w:p>
     <w:p>
@@ -301,7 +391,25 @@
           <w:sz w:val="20"/>
           <w:szCs w:val="20"/>
         </w:rPr>
-        <w:t xml:space="preserve">    Location VARCHAR(100),</w:t>
+        <w:t xml:space="preserve">    Location </w:t>
+      </w:r>
+      <w:proofErr w:type="gramStart"/>
+      <w:r>
+        <w:rPr>
+          <w:rFonts w:cs="Calibri"/>
+          <w:sz w:val="20"/>
+          <w:szCs w:val="20"/>
+        </w:rPr>
+        <w:t>VARCHAR(</w:t>
+      </w:r>
+      <w:proofErr w:type="gramEnd"/>
+      <w:r>
+        <w:rPr>
+          <w:rFonts w:cs="Calibri"/>
+          <w:sz w:val="20"/>
+          <w:szCs w:val="20"/>
+        </w:rPr>
+        <w:t>100),</w:t>
       </w:r>
     </w:p>
     <w:p>
@@ -337,7 +445,25 @@
           <w:sz w:val="20"/>
           <w:szCs w:val="20"/>
         </w:rPr>
-        <w:t xml:space="preserve">    Type VARCHAR(50)</w:t>
+        <w:t xml:space="preserve">    Type </w:t>
+      </w:r>
+      <w:proofErr w:type="gramStart"/>
+      <w:r>
+        <w:rPr>
+          <w:rFonts w:cs="Calibri"/>
+          <w:sz w:val="20"/>
+          <w:szCs w:val="20"/>
+        </w:rPr>
+        <w:t>VARCHAR(</w:t>
+      </w:r>
+      <w:proofErr w:type="gramEnd"/>
+      <w:r>
+        <w:rPr>
+          <w:rFonts w:cs="Calibri"/>
+          <w:sz w:val="20"/>
+          <w:szCs w:val="20"/>
+        </w:rPr>
+        <w:t>50)</w:t>
       </w:r>
     </w:p>
     <w:p>
@@ -437,7 +563,25 @@
           <w:sz w:val="20"/>
           <w:szCs w:val="20"/>
         </w:rPr>
-        <w:t xml:space="preserve">    Species VARCHAR(50),</w:t>
+        <w:t xml:space="preserve">    Species </w:t>
+      </w:r>
+      <w:proofErr w:type="gramStart"/>
+      <w:r>
+        <w:rPr>
+          <w:rFonts w:cs="Calibri"/>
+          <w:sz w:val="20"/>
+          <w:szCs w:val="20"/>
+        </w:rPr>
+        <w:t>VARCHAR(</w:t>
+      </w:r>
+      <w:proofErr w:type="gramEnd"/>
+      <w:r>
+        <w:rPr>
+          <w:rFonts w:cs="Calibri"/>
+          <w:sz w:val="20"/>
+          <w:szCs w:val="20"/>
+        </w:rPr>
+        <w:t>50),</w:t>
       </w:r>
     </w:p>
     <w:p>
@@ -455,7 +599,25 @@
           <w:sz w:val="20"/>
           <w:szCs w:val="20"/>
         </w:rPr>
-        <w:t xml:space="preserve">    Name VARCHAR(50),</w:t>
+        <w:t xml:space="preserve">    Name </w:t>
+      </w:r>
+      <w:proofErr w:type="gramStart"/>
+      <w:r>
+        <w:rPr>
+          <w:rFonts w:cs="Calibri"/>
+          <w:sz w:val="20"/>
+          <w:szCs w:val="20"/>
+        </w:rPr>
+        <w:t>VARCHAR(</w:t>
+      </w:r>
+      <w:proofErr w:type="gramEnd"/>
+      <w:r>
+        <w:rPr>
+          <w:rFonts w:cs="Calibri"/>
+          <w:sz w:val="20"/>
+          <w:szCs w:val="20"/>
+        </w:rPr>
+        <w:t>50),</w:t>
       </w:r>
     </w:p>
     <w:p>
@@ -509,7 +671,25 @@
           <w:sz w:val="20"/>
           <w:szCs w:val="20"/>
         </w:rPr>
-        <w:t xml:space="preserve">    Gender VARCHAR(10),</w:t>
+        <w:t xml:space="preserve">    Gender </w:t>
+      </w:r>
+      <w:proofErr w:type="gramStart"/>
+      <w:r>
+        <w:rPr>
+          <w:rFonts w:cs="Calibri"/>
+          <w:sz w:val="20"/>
+          <w:szCs w:val="20"/>
+        </w:rPr>
+        <w:t>VARCHAR(</w:t>
+      </w:r>
+      <w:proofErr w:type="gramEnd"/>
+      <w:r>
+        <w:rPr>
+          <w:rFonts w:cs="Calibri"/>
+          <w:sz w:val="20"/>
+          <w:szCs w:val="20"/>
+        </w:rPr>
+        <w:t>10),</w:t>
       </w:r>
     </w:p>
     <w:p>
@@ -617,9 +797,19 @@
           <w:sz w:val="20"/>
           <w:szCs w:val="20"/>
         </w:rPr>
-        <w:t>) REFERENCES Enclosures(</w:t>
-      </w:r>
-      <w:proofErr w:type="spellStart"/>
+        <w:t xml:space="preserve">) REFERENCES </w:t>
+      </w:r>
+      <w:proofErr w:type="gramStart"/>
+      <w:r>
+        <w:rPr>
+          <w:rFonts w:cs="Calibri"/>
+          <w:sz w:val="20"/>
+          <w:szCs w:val="20"/>
+        </w:rPr>
+        <w:t>Enclosures(</w:t>
+      </w:r>
+      <w:proofErr w:type="spellStart"/>
+      <w:proofErr w:type="gramEnd"/>
       <w:r>
         <w:rPr>
           <w:rFonts w:cs="Calibri"/>
@@ -671,9 +861,19 @@
           <w:sz w:val="20"/>
           <w:szCs w:val="20"/>
         </w:rPr>
-        <w:t>) REFERENCES Keepers(</w:t>
-      </w:r>
-      <w:proofErr w:type="spellStart"/>
+        <w:t xml:space="preserve">) REFERENCES </w:t>
+      </w:r>
+      <w:proofErr w:type="gramStart"/>
+      <w:r>
+        <w:rPr>
+          <w:rFonts w:cs="Calibri"/>
+          <w:sz w:val="20"/>
+          <w:szCs w:val="20"/>
+        </w:rPr>
+        <w:t>Keepers(</w:t>
+      </w:r>
+      <w:proofErr w:type="spellStart"/>
+      <w:proofErr w:type="gramEnd"/>
       <w:r>
         <w:rPr>
           <w:rFonts w:cs="Calibri"/>
@@ -771,7 +971,25 @@
           <w:sz w:val="20"/>
           <w:szCs w:val="20"/>
         </w:rPr>
-        <w:t xml:space="preserve"> INT PRIMARY KEY IDENTITY(1,1),</w:t>
+        <w:t xml:space="preserve"> INT PRIMARY KEY </w:t>
+      </w:r>
+      <w:proofErr w:type="gramStart"/>
+      <w:r>
+        <w:rPr>
+          <w:rFonts w:cs="Calibri"/>
+          <w:sz w:val="20"/>
+          <w:szCs w:val="20"/>
+        </w:rPr>
+        <w:t>IDENTITY(</w:t>
+      </w:r>
+      <w:proofErr w:type="gramEnd"/>
+      <w:r>
+        <w:rPr>
+          <w:rFonts w:cs="Calibri"/>
+          <w:sz w:val="20"/>
+          <w:szCs w:val="20"/>
+        </w:rPr>
+        <w:t>1,1),</w:t>
       </w:r>
     </w:p>
     <w:p>
@@ -807,9 +1025,19 @@
           <w:sz w:val="20"/>
           <w:szCs w:val="20"/>
         </w:rPr>
-        <w:t xml:space="preserve"> INT FOREIGN KEY REFERENCES Mammals(</w:t>
-      </w:r>
-      <w:proofErr w:type="spellStart"/>
+        <w:t xml:space="preserve"> INT FOREIGN KEY REFERENCES </w:t>
+      </w:r>
+      <w:proofErr w:type="gramStart"/>
+      <w:r>
+        <w:rPr>
+          <w:rFonts w:cs="Calibri"/>
+          <w:sz w:val="20"/>
+          <w:szCs w:val="20"/>
+        </w:rPr>
+        <w:t>Mammals(</w:t>
+      </w:r>
+      <w:proofErr w:type="spellStart"/>
+      <w:proofErr w:type="gramEnd"/>
       <w:r>
         <w:rPr>
           <w:rFonts w:cs="Calibri"/>
@@ -897,7 +1125,25 @@
           <w:sz w:val="20"/>
           <w:szCs w:val="20"/>
         </w:rPr>
-        <w:t xml:space="preserve"> NVARCHAR(100),</w:t>
+        <w:t xml:space="preserve"> </w:t>
+      </w:r>
+      <w:proofErr w:type="gramStart"/>
+      <w:r>
+        <w:rPr>
+          <w:rFonts w:cs="Calibri"/>
+          <w:sz w:val="20"/>
+          <w:szCs w:val="20"/>
+        </w:rPr>
+        <w:t>NVARCHAR(</w:t>
+      </w:r>
+      <w:proofErr w:type="gramEnd"/>
+      <w:r>
+        <w:rPr>
+          <w:rFonts w:cs="Calibri"/>
+          <w:sz w:val="20"/>
+          <w:szCs w:val="20"/>
+        </w:rPr>
+        <w:t>100),</w:t>
       </w:r>
     </w:p>
     <w:p>
@@ -915,7 +1161,25 @@
           <w:sz w:val="20"/>
           <w:szCs w:val="20"/>
         </w:rPr>
-        <w:t xml:space="preserve">    Finding NVARCHAR(500),</w:t>
+        <w:t xml:space="preserve">    Finding </w:t>
+      </w:r>
+      <w:proofErr w:type="gramStart"/>
+      <w:r>
+        <w:rPr>
+          <w:rFonts w:cs="Calibri"/>
+          <w:sz w:val="20"/>
+          <w:szCs w:val="20"/>
+        </w:rPr>
+        <w:t>NVARCHAR(</w:t>
+      </w:r>
+      <w:proofErr w:type="gramEnd"/>
+      <w:r>
+        <w:rPr>
+          <w:rFonts w:cs="Calibri"/>
+          <w:sz w:val="20"/>
+          <w:szCs w:val="20"/>
+        </w:rPr>
+        <w:t>500),</w:t>
       </w:r>
     </w:p>
     <w:p>
@@ -933,7 +1197,25 @@
           <w:sz w:val="20"/>
           <w:szCs w:val="20"/>
         </w:rPr>
-        <w:t xml:space="preserve">    Notes NVARCHAR(500)</w:t>
+        <w:t xml:space="preserve">    Notes </w:t>
+      </w:r>
+      <w:proofErr w:type="gramStart"/>
+      <w:r>
+        <w:rPr>
+          <w:rFonts w:cs="Calibri"/>
+          <w:sz w:val="20"/>
+          <w:szCs w:val="20"/>
+        </w:rPr>
+        <w:t>NVARCHAR(</w:t>
+      </w:r>
+      <w:proofErr w:type="gramEnd"/>
+      <w:r>
+        <w:rPr>
+          <w:rFonts w:cs="Calibri"/>
+          <w:sz w:val="20"/>
+          <w:szCs w:val="20"/>
+        </w:rPr>
+        <w:t>500)</w:t>
       </w:r>
     </w:p>
     <w:p>
@@ -1033,7 +1315,25 @@
           <w:sz w:val="20"/>
           <w:szCs w:val="20"/>
         </w:rPr>
-        <w:t xml:space="preserve"> INT PRIMARY KEY IDENTITY(1,1),</w:t>
+        <w:t xml:space="preserve"> INT PRIMARY KEY </w:t>
+      </w:r>
+      <w:proofErr w:type="gramStart"/>
+      <w:r>
+        <w:rPr>
+          <w:rFonts w:cs="Calibri"/>
+          <w:sz w:val="20"/>
+          <w:szCs w:val="20"/>
+        </w:rPr>
+        <w:t>IDENTITY(</w:t>
+      </w:r>
+      <w:proofErr w:type="gramEnd"/>
+      <w:r>
+        <w:rPr>
+          <w:rFonts w:cs="Calibri"/>
+          <w:sz w:val="20"/>
+          <w:szCs w:val="20"/>
+        </w:rPr>
+        <w:t>1,1),</w:t>
       </w:r>
     </w:p>
     <w:p>
@@ -1069,9 +1369,19 @@
           <w:sz w:val="20"/>
           <w:szCs w:val="20"/>
         </w:rPr>
-        <w:t xml:space="preserve"> INT FOREIGN KEY REFERENCES Mammals(</w:t>
-      </w:r>
-      <w:proofErr w:type="spellStart"/>
+        <w:t xml:space="preserve"> INT FOREIGN KEY REFERENCES </w:t>
+      </w:r>
+      <w:proofErr w:type="gramStart"/>
+      <w:r>
+        <w:rPr>
+          <w:rFonts w:cs="Calibri"/>
+          <w:sz w:val="20"/>
+          <w:szCs w:val="20"/>
+        </w:rPr>
+        <w:t>Mammals(</w:t>
+      </w:r>
+      <w:proofErr w:type="spellStart"/>
+      <w:proofErr w:type="gramEnd"/>
       <w:r>
         <w:rPr>
           <w:rFonts w:cs="Calibri"/>
@@ -1144,6 +1454,7 @@
         <w:t xml:space="preserve">    </w:t>
       </w:r>
       <w:proofErr w:type="spellStart"/>
+      <w:proofErr w:type="gramStart"/>
       <w:r>
         <w:rPr>
           <w:rFonts w:cs="Calibri"/>
@@ -1153,13 +1464,32 @@
         <w:t>CleaningDescription</w:t>
       </w:r>
       <w:proofErr w:type="spellEnd"/>
-      <w:r>
-        <w:rPr>
-          <w:rFonts w:cs="Calibri"/>
-          <w:sz w:val="20"/>
-          <w:szCs w:val="20"/>
-        </w:rPr>
-        <w:t xml:space="preserve"> NVARCHAR(500),</w:t>
+      <w:proofErr w:type="gramEnd"/>
+      <w:r>
+        <w:rPr>
+          <w:rFonts w:cs="Calibri"/>
+          <w:sz w:val="20"/>
+          <w:szCs w:val="20"/>
+        </w:rPr>
+        <w:t xml:space="preserve"> </w:t>
+      </w:r>
+      <w:proofErr w:type="gramStart"/>
+      <w:r>
+        <w:rPr>
+          <w:rFonts w:cs="Calibri"/>
+          <w:sz w:val="20"/>
+          <w:szCs w:val="20"/>
+        </w:rPr>
+        <w:t>NVARCHAR(</w:t>
+      </w:r>
+      <w:proofErr w:type="gramEnd"/>
+      <w:r>
+        <w:rPr>
+          <w:rFonts w:cs="Calibri"/>
+          <w:sz w:val="20"/>
+          <w:szCs w:val="20"/>
+        </w:rPr>
+        <w:t>500),</w:t>
       </w:r>
     </w:p>
     <w:p>
@@ -1177,7 +1507,25 @@
           <w:sz w:val="20"/>
           <w:szCs w:val="20"/>
         </w:rPr>
-        <w:t xml:space="preserve">    Notes NVARCHAR(500)</w:t>
+        <w:t xml:space="preserve">    Notes </w:t>
+      </w:r>
+      <w:proofErr w:type="gramStart"/>
+      <w:r>
+        <w:rPr>
+          <w:rFonts w:cs="Calibri"/>
+          <w:sz w:val="20"/>
+          <w:szCs w:val="20"/>
+        </w:rPr>
+        <w:t>NVARCHAR(</w:t>
+      </w:r>
+      <w:proofErr w:type="gramEnd"/>
+      <w:r>
+        <w:rPr>
+          <w:rFonts w:cs="Calibri"/>
+          <w:sz w:val="20"/>
+          <w:szCs w:val="20"/>
+        </w:rPr>
+        <w:t>500)</w:t>
       </w:r>
     </w:p>
     <w:p>
@@ -1385,7 +1733,25 @@
           <w:sz w:val="20"/>
           <w:szCs w:val="20"/>
         </w:rPr>
-        <w:t xml:space="preserve"> VARCHAR(50),</w:t>
+        <w:t xml:space="preserve"> </w:t>
+      </w:r>
+      <w:proofErr w:type="gramStart"/>
+      <w:r>
+        <w:rPr>
+          <w:rFonts w:cs="Calibri"/>
+          <w:sz w:val="20"/>
+          <w:szCs w:val="20"/>
+        </w:rPr>
+        <w:t>VARCHAR(</w:t>
+      </w:r>
+      <w:proofErr w:type="gramEnd"/>
+      <w:r>
+        <w:rPr>
+          <w:rFonts w:cs="Calibri"/>
+          <w:sz w:val="20"/>
+          <w:szCs w:val="20"/>
+        </w:rPr>
+        <w:t>50),</w:t>
       </w:r>
     </w:p>
     <w:p>
@@ -1424,6 +1790,7 @@
         <w:t xml:space="preserve">    </w:t>
       </w:r>
       <w:proofErr w:type="spellStart"/>
+      <w:proofErr w:type="gramStart"/>
       <w:r>
         <w:rPr>
           <w:rFonts w:cs="Calibri"/>
@@ -1433,13 +1800,32 @@
         <w:t>FeedingNotes</w:t>
       </w:r>
       <w:proofErr w:type="spellEnd"/>
-      <w:r>
-        <w:rPr>
-          <w:rFonts w:cs="Calibri"/>
-          <w:sz w:val="20"/>
-          <w:szCs w:val="20"/>
-        </w:rPr>
-        <w:t xml:space="preserve"> NVARCHAR(500),</w:t>
+      <w:proofErr w:type="gramEnd"/>
+      <w:r>
+        <w:rPr>
+          <w:rFonts w:cs="Calibri"/>
+          <w:sz w:val="20"/>
+          <w:szCs w:val="20"/>
+        </w:rPr>
+        <w:t xml:space="preserve"> </w:t>
+      </w:r>
+      <w:proofErr w:type="gramStart"/>
+      <w:r>
+        <w:rPr>
+          <w:rFonts w:cs="Calibri"/>
+          <w:sz w:val="20"/>
+          <w:szCs w:val="20"/>
+        </w:rPr>
+        <w:t>NVARCHAR(</w:t>
+      </w:r>
+      <w:proofErr w:type="gramEnd"/>
+      <w:r>
+        <w:rPr>
+          <w:rFonts w:cs="Calibri"/>
+          <w:sz w:val="20"/>
+          <w:szCs w:val="20"/>
+        </w:rPr>
+        <w:t>500),</w:t>
       </w:r>
     </w:p>
     <w:p>
@@ -1475,9 +1861,19 @@
           <w:sz w:val="20"/>
           <w:szCs w:val="20"/>
         </w:rPr>
-        <w:t>) REFERENCES Mammals(</w:t>
-      </w:r>
-      <w:proofErr w:type="spellStart"/>
+        <w:t xml:space="preserve">) REFERENCES </w:t>
+      </w:r>
+      <w:proofErr w:type="gramStart"/>
+      <w:r>
+        <w:rPr>
+          <w:rFonts w:cs="Calibri"/>
+          <w:sz w:val="20"/>
+          <w:szCs w:val="20"/>
+        </w:rPr>
+        <w:t>Mammals(</w:t>
+      </w:r>
+      <w:proofErr w:type="spellStart"/>
+      <w:proofErr w:type="gramEnd"/>
       <w:r>
         <w:rPr>
           <w:rFonts w:cs="Calibri"/>
@@ -1594,7 +1990,25 @@
           <w:sz w:val="20"/>
           <w:szCs w:val="20"/>
         </w:rPr>
-        <w:t xml:space="preserve"> INT PRIMARY KEY IDENTITY(1,1),</w:t>
+        <w:t xml:space="preserve"> INT PRIMARY KEY </w:t>
+      </w:r>
+      <w:proofErr w:type="gramStart"/>
+      <w:r>
+        <w:rPr>
+          <w:rFonts w:cs="Calibri"/>
+          <w:sz w:val="20"/>
+          <w:szCs w:val="20"/>
+        </w:rPr>
+        <w:t>IDENTITY(</w:t>
+      </w:r>
+      <w:proofErr w:type="gramEnd"/>
+      <w:r>
+        <w:rPr>
+          <w:rFonts w:cs="Calibri"/>
+          <w:sz w:val="20"/>
+          <w:szCs w:val="20"/>
+        </w:rPr>
+        <w:t>1,1),</w:t>
       </w:r>
     </w:p>
     <w:p>
@@ -1630,9 +2044,19 @@
           <w:sz w:val="20"/>
           <w:szCs w:val="20"/>
         </w:rPr>
-        <w:t xml:space="preserve"> INT FOREIGN KEY REFERENCES Mammals(</w:t>
-      </w:r>
-      <w:proofErr w:type="spellStart"/>
+        <w:t xml:space="preserve"> INT FOREIGN KEY REFERENCES </w:t>
+      </w:r>
+      <w:proofErr w:type="gramStart"/>
+      <w:r>
+        <w:rPr>
+          <w:rFonts w:cs="Calibri"/>
+          <w:sz w:val="20"/>
+          <w:szCs w:val="20"/>
+        </w:rPr>
+        <w:t>Mammals(</w:t>
+      </w:r>
+      <w:proofErr w:type="spellStart"/>
+      <w:proofErr w:type="gramEnd"/>
       <w:r>
         <w:rPr>
           <w:rFonts w:cs="Calibri"/>
@@ -1720,7 +2144,25 @@
           <w:sz w:val="20"/>
           <w:szCs w:val="20"/>
         </w:rPr>
-        <w:t xml:space="preserve"> NVARCHAR(100),</w:t>
+        <w:t xml:space="preserve"> </w:t>
+      </w:r>
+      <w:proofErr w:type="gramStart"/>
+      <w:r>
+        <w:rPr>
+          <w:rFonts w:cs="Calibri"/>
+          <w:sz w:val="20"/>
+          <w:szCs w:val="20"/>
+        </w:rPr>
+        <w:t>NVARCHAR(</w:t>
+      </w:r>
+      <w:proofErr w:type="gramEnd"/>
+      <w:r>
+        <w:rPr>
+          <w:rFonts w:cs="Calibri"/>
+          <w:sz w:val="20"/>
+          <w:szCs w:val="20"/>
+        </w:rPr>
+        <w:t>100),</w:t>
       </w:r>
     </w:p>
     <w:p>
@@ -1738,7 +2180,25 @@
           <w:sz w:val="20"/>
           <w:szCs w:val="20"/>
         </w:rPr>
-        <w:t xml:space="preserve">    Observation NVARCHAR(500),</w:t>
+        <w:t xml:space="preserve">    Observation </w:t>
+      </w:r>
+      <w:proofErr w:type="gramStart"/>
+      <w:r>
+        <w:rPr>
+          <w:rFonts w:cs="Calibri"/>
+          <w:sz w:val="20"/>
+          <w:szCs w:val="20"/>
+        </w:rPr>
+        <w:t>NVARCHAR(</w:t>
+      </w:r>
+      <w:proofErr w:type="gramEnd"/>
+      <w:r>
+        <w:rPr>
+          <w:rFonts w:cs="Calibri"/>
+          <w:sz w:val="20"/>
+          <w:szCs w:val="20"/>
+        </w:rPr>
+        <w:t>500),</w:t>
       </w:r>
     </w:p>
     <w:p>
@@ -1756,7 +2216,25 @@
           <w:sz w:val="20"/>
           <w:szCs w:val="20"/>
         </w:rPr>
-        <w:t xml:space="preserve">    Intervention NVARCHAR(500),</w:t>
+        <w:t xml:space="preserve">    Intervention </w:t>
+      </w:r>
+      <w:proofErr w:type="gramStart"/>
+      <w:r>
+        <w:rPr>
+          <w:rFonts w:cs="Calibri"/>
+          <w:sz w:val="20"/>
+          <w:szCs w:val="20"/>
+        </w:rPr>
+        <w:t>NVARCHAR(</w:t>
+      </w:r>
+      <w:proofErr w:type="gramEnd"/>
+      <w:r>
+        <w:rPr>
+          <w:rFonts w:cs="Calibri"/>
+          <w:sz w:val="20"/>
+          <w:szCs w:val="20"/>
+        </w:rPr>
+        <w:t>500),</w:t>
       </w:r>
     </w:p>
     <w:p>
@@ -1792,7 +2270,25 @@
           <w:sz w:val="20"/>
           <w:szCs w:val="20"/>
         </w:rPr>
-        <w:t xml:space="preserve"> NVARCHAR(100),</w:t>
+        <w:t xml:space="preserve"> </w:t>
+      </w:r>
+      <w:proofErr w:type="gramStart"/>
+      <w:r>
+        <w:rPr>
+          <w:rFonts w:cs="Calibri"/>
+          <w:sz w:val="20"/>
+          <w:szCs w:val="20"/>
+        </w:rPr>
+        <w:t>NVARCHAR(</w:t>
+      </w:r>
+      <w:proofErr w:type="gramEnd"/>
+      <w:r>
+        <w:rPr>
+          <w:rFonts w:cs="Calibri"/>
+          <w:sz w:val="20"/>
+          <w:szCs w:val="20"/>
+        </w:rPr>
+        <w:t>100),</w:t>
       </w:r>
     </w:p>
     <w:p>
@@ -1813,6 +2309,7 @@
         <w:t xml:space="preserve">    </w:t>
       </w:r>
       <w:proofErr w:type="spellStart"/>
+      <w:proofErr w:type="gramStart"/>
       <w:r>
         <w:rPr>
           <w:rFonts w:cs="Calibri"/>
@@ -1822,13 +2319,32 @@
         <w:t>InjuryDescription</w:t>
       </w:r>
       <w:proofErr w:type="spellEnd"/>
-      <w:r>
-        <w:rPr>
-          <w:rFonts w:cs="Calibri"/>
-          <w:sz w:val="20"/>
-          <w:szCs w:val="20"/>
-        </w:rPr>
-        <w:t xml:space="preserve"> NVARCHAR(500),</w:t>
+      <w:proofErr w:type="gramEnd"/>
+      <w:r>
+        <w:rPr>
+          <w:rFonts w:cs="Calibri"/>
+          <w:sz w:val="20"/>
+          <w:szCs w:val="20"/>
+        </w:rPr>
+        <w:t xml:space="preserve"> </w:t>
+      </w:r>
+      <w:proofErr w:type="gramStart"/>
+      <w:r>
+        <w:rPr>
+          <w:rFonts w:cs="Calibri"/>
+          <w:sz w:val="20"/>
+          <w:szCs w:val="20"/>
+        </w:rPr>
+        <w:t>NVARCHAR(</w:t>
+      </w:r>
+      <w:proofErr w:type="gramEnd"/>
+      <w:r>
+        <w:rPr>
+          <w:rFonts w:cs="Calibri"/>
+          <w:sz w:val="20"/>
+          <w:szCs w:val="20"/>
+        </w:rPr>
+        <w:t>500),</w:t>
       </w:r>
     </w:p>
     <w:p>
@@ -1864,7 +2380,25 @@
           <w:sz w:val="20"/>
           <w:szCs w:val="20"/>
         </w:rPr>
-        <w:t xml:space="preserve"> NVARCHAR(100),</w:t>
+        <w:t xml:space="preserve"> </w:t>
+      </w:r>
+      <w:proofErr w:type="gramStart"/>
+      <w:r>
+        <w:rPr>
+          <w:rFonts w:cs="Calibri"/>
+          <w:sz w:val="20"/>
+          <w:szCs w:val="20"/>
+        </w:rPr>
+        <w:t>NVARCHAR(</w:t>
+      </w:r>
+      <w:proofErr w:type="gramEnd"/>
+      <w:r>
+        <w:rPr>
+          <w:rFonts w:cs="Calibri"/>
+          <w:sz w:val="20"/>
+          <w:szCs w:val="20"/>
+        </w:rPr>
+        <w:t>100),</w:t>
       </w:r>
     </w:p>
     <w:p>
@@ -1921,6 +2455,7 @@
         <w:t xml:space="preserve">    </w:t>
       </w:r>
       <w:proofErr w:type="spellStart"/>
+      <w:proofErr w:type="gramStart"/>
       <w:r>
         <w:rPr>
           <w:rFonts w:cs="Calibri"/>
@@ -1930,6 +2465,7 @@
         <w:t>VetNotified</w:t>
       </w:r>
       <w:proofErr w:type="spellEnd"/>
+      <w:proofErr w:type="gramEnd"/>
       <w:r>
         <w:rPr>
           <w:rFonts w:cs="Calibri"/>
@@ -1972,7 +2508,25 @@
           <w:sz w:val="20"/>
           <w:szCs w:val="20"/>
         </w:rPr>
-        <w:t xml:space="preserve"> NVARCHAR(500),</w:t>
+        <w:t xml:space="preserve"> </w:t>
+      </w:r>
+      <w:proofErr w:type="gramStart"/>
+      <w:r>
+        <w:rPr>
+          <w:rFonts w:cs="Calibri"/>
+          <w:sz w:val="20"/>
+          <w:szCs w:val="20"/>
+        </w:rPr>
+        <w:t>NVARCHAR(</w:t>
+      </w:r>
+      <w:proofErr w:type="gramEnd"/>
+      <w:r>
+        <w:rPr>
+          <w:rFonts w:cs="Calibri"/>
+          <w:sz w:val="20"/>
+          <w:szCs w:val="20"/>
+        </w:rPr>
+        <w:t>500),</w:t>
       </w:r>
     </w:p>
     <w:p>
@@ -2029,6 +2583,7 @@
         <w:t xml:space="preserve">    </w:t>
       </w:r>
       <w:proofErr w:type="spellStart"/>
+      <w:proofErr w:type="gramStart"/>
       <w:r>
         <w:rPr>
           <w:rFonts w:cs="Calibri"/>
@@ -2038,13 +2593,32 @@
         <w:t>MedicalNotes</w:t>
       </w:r>
       <w:proofErr w:type="spellEnd"/>
-      <w:r>
-        <w:rPr>
-          <w:rFonts w:cs="Calibri"/>
-          <w:sz w:val="20"/>
-          <w:szCs w:val="20"/>
-        </w:rPr>
-        <w:t xml:space="preserve"> NVARCHAR(500)</w:t>
+      <w:proofErr w:type="gramEnd"/>
+      <w:r>
+        <w:rPr>
+          <w:rFonts w:cs="Calibri"/>
+          <w:sz w:val="20"/>
+          <w:szCs w:val="20"/>
+        </w:rPr>
+        <w:t xml:space="preserve"> </w:t>
+      </w:r>
+      <w:proofErr w:type="gramStart"/>
+      <w:r>
+        <w:rPr>
+          <w:rFonts w:cs="Calibri"/>
+          <w:sz w:val="20"/>
+          <w:szCs w:val="20"/>
+        </w:rPr>
+        <w:t>NVARCHAR(</w:t>
+      </w:r>
+      <w:proofErr w:type="gramEnd"/>
+      <w:r>
+        <w:rPr>
+          <w:rFonts w:cs="Calibri"/>
+          <w:sz w:val="20"/>
+          <w:szCs w:val="20"/>
+        </w:rPr>
+        <w:t>500)</w:t>
       </w:r>
     </w:p>
     <w:p>
@@ -2144,7 +2718,25 @@
           <w:sz w:val="20"/>
           <w:szCs w:val="20"/>
         </w:rPr>
-        <w:t xml:space="preserve"> INT PRIMARY KEY IDENTITY(1,1),</w:t>
+        <w:t xml:space="preserve"> INT PRIMARY KEY </w:t>
+      </w:r>
+      <w:proofErr w:type="gramStart"/>
+      <w:r>
+        <w:rPr>
+          <w:rFonts w:cs="Calibri"/>
+          <w:sz w:val="20"/>
+          <w:szCs w:val="20"/>
+        </w:rPr>
+        <w:t>IDENTITY(</w:t>
+      </w:r>
+      <w:proofErr w:type="gramEnd"/>
+      <w:r>
+        <w:rPr>
+          <w:rFonts w:cs="Calibri"/>
+          <w:sz w:val="20"/>
+          <w:szCs w:val="20"/>
+        </w:rPr>
+        <w:t>1,1),</w:t>
       </w:r>
     </w:p>
     <w:p>
@@ -2180,9 +2772,19 @@
           <w:sz w:val="20"/>
           <w:szCs w:val="20"/>
         </w:rPr>
-        <w:t xml:space="preserve"> INT FOREIGN KEY REFERENCES Mammals(</w:t>
-      </w:r>
-      <w:proofErr w:type="spellStart"/>
+        <w:t xml:space="preserve"> INT FOREIGN KEY REFERENCES </w:t>
+      </w:r>
+      <w:proofErr w:type="gramStart"/>
+      <w:r>
+        <w:rPr>
+          <w:rFonts w:cs="Calibri"/>
+          <w:sz w:val="20"/>
+          <w:szCs w:val="20"/>
+        </w:rPr>
+        <w:t>Mammals(</w:t>
+      </w:r>
+      <w:proofErr w:type="spellStart"/>
+      <w:proofErr w:type="gramEnd"/>
       <w:r>
         <w:rPr>
           <w:rFonts w:cs="Calibri"/>
@@ -2270,7 +2872,25 @@
           <w:sz w:val="20"/>
           <w:szCs w:val="20"/>
         </w:rPr>
-        <w:t xml:space="preserve"> NVARCHAR(100),</w:t>
+        <w:t xml:space="preserve"> </w:t>
+      </w:r>
+      <w:proofErr w:type="gramStart"/>
+      <w:r>
+        <w:rPr>
+          <w:rFonts w:cs="Calibri"/>
+          <w:sz w:val="20"/>
+          <w:szCs w:val="20"/>
+        </w:rPr>
+        <w:t>NVARCHAR(</w:t>
+      </w:r>
+      <w:proofErr w:type="gramEnd"/>
+      <w:r>
+        <w:rPr>
+          <w:rFonts w:cs="Calibri"/>
+          <w:sz w:val="20"/>
+          <w:szCs w:val="20"/>
+        </w:rPr>
+        <w:t>100),</w:t>
       </w:r>
     </w:p>
     <w:p>
@@ -2306,7 +2926,25 @@
           <w:sz w:val="20"/>
           <w:szCs w:val="20"/>
         </w:rPr>
-        <w:t xml:space="preserve"> NVARCHAR(100),</w:t>
+        <w:t xml:space="preserve"> </w:t>
+      </w:r>
+      <w:proofErr w:type="gramStart"/>
+      <w:r>
+        <w:rPr>
+          <w:rFonts w:cs="Calibri"/>
+          <w:sz w:val="20"/>
+          <w:szCs w:val="20"/>
+        </w:rPr>
+        <w:t>NVARCHAR(</w:t>
+      </w:r>
+      <w:proofErr w:type="gramEnd"/>
+      <w:r>
+        <w:rPr>
+          <w:rFonts w:cs="Calibri"/>
+          <w:sz w:val="20"/>
+          <w:szCs w:val="20"/>
+        </w:rPr>
+        <w:t>100),</w:t>
       </w:r>
     </w:p>
     <w:p>
@@ -2342,7 +2980,25 @@
           <w:sz w:val="20"/>
           <w:szCs w:val="20"/>
         </w:rPr>
-        <w:t xml:space="preserve"> NVARCHAR(100),</w:t>
+        <w:t xml:space="preserve"> </w:t>
+      </w:r>
+      <w:proofErr w:type="gramStart"/>
+      <w:r>
+        <w:rPr>
+          <w:rFonts w:cs="Calibri"/>
+          <w:sz w:val="20"/>
+          <w:szCs w:val="20"/>
+        </w:rPr>
+        <w:t>NVARCHAR(</w:t>
+      </w:r>
+      <w:proofErr w:type="gramEnd"/>
+      <w:r>
+        <w:rPr>
+          <w:rFonts w:cs="Calibri"/>
+          <w:sz w:val="20"/>
+          <w:szCs w:val="20"/>
+        </w:rPr>
+        <w:t>100),</w:t>
       </w:r>
     </w:p>
     <w:p>
@@ -2533,7 +3189,25 @@
           <w:sz w:val="20"/>
           <w:szCs w:val="20"/>
         </w:rPr>
-        <w:t xml:space="preserve"> INT PRIMARY KEY IDENTITY(1,1),</w:t>
+        <w:t xml:space="preserve"> INT PRIMARY KEY </w:t>
+      </w:r>
+      <w:proofErr w:type="gramStart"/>
+      <w:r>
+        <w:rPr>
+          <w:rFonts w:cs="Calibri"/>
+          <w:sz w:val="20"/>
+          <w:szCs w:val="20"/>
+        </w:rPr>
+        <w:t>IDENTITY(</w:t>
+      </w:r>
+      <w:proofErr w:type="gramEnd"/>
+      <w:r>
+        <w:rPr>
+          <w:rFonts w:cs="Calibri"/>
+          <w:sz w:val="20"/>
+          <w:szCs w:val="20"/>
+        </w:rPr>
+        <w:t>1,1),</w:t>
       </w:r>
     </w:p>
     <w:p>
@@ -2569,9 +3243,19 @@
           <w:sz w:val="20"/>
           <w:szCs w:val="20"/>
         </w:rPr>
-        <w:t xml:space="preserve"> INT FOREIGN KEY REFERENCES Mammals(</w:t>
-      </w:r>
-      <w:proofErr w:type="spellStart"/>
+        <w:t xml:space="preserve"> INT FOREIGN KEY REFERENCES </w:t>
+      </w:r>
+      <w:proofErr w:type="gramStart"/>
+      <w:r>
+        <w:rPr>
+          <w:rFonts w:cs="Calibri"/>
+          <w:sz w:val="20"/>
+          <w:szCs w:val="20"/>
+        </w:rPr>
+        <w:t>Mammals(</w:t>
+      </w:r>
+      <w:proofErr w:type="spellStart"/>
+      <w:proofErr w:type="gramEnd"/>
       <w:r>
         <w:rPr>
           <w:rFonts w:cs="Calibri"/>
@@ -2641,7 +3325,25 @@
           <w:sz w:val="20"/>
           <w:szCs w:val="20"/>
         </w:rPr>
-        <w:t xml:space="preserve">    Type NVARCHAR(100),</w:t>
+        <w:t xml:space="preserve">    Type </w:t>
+      </w:r>
+      <w:proofErr w:type="gramStart"/>
+      <w:r>
+        <w:rPr>
+          <w:rFonts w:cs="Calibri"/>
+          <w:sz w:val="20"/>
+          <w:szCs w:val="20"/>
+        </w:rPr>
+        <w:t>NVARCHAR(</w:t>
+      </w:r>
+      <w:proofErr w:type="gramEnd"/>
+      <w:r>
+        <w:rPr>
+          <w:rFonts w:cs="Calibri"/>
+          <w:sz w:val="20"/>
+          <w:szCs w:val="20"/>
+        </w:rPr>
+        <w:t>100),</w:t>
       </w:r>
     </w:p>
     <w:p>
@@ -2695,7 +3397,25 @@
           <w:sz w:val="20"/>
           <w:szCs w:val="20"/>
         </w:rPr>
-        <w:t xml:space="preserve"> NVARCHAR(100),</w:t>
+        <w:t xml:space="preserve"> </w:t>
+      </w:r>
+      <w:proofErr w:type="gramStart"/>
+      <w:r>
+        <w:rPr>
+          <w:rFonts w:cs="Calibri"/>
+          <w:sz w:val="20"/>
+          <w:szCs w:val="20"/>
+        </w:rPr>
+        <w:t>NVARCHAR(</w:t>
+      </w:r>
+      <w:proofErr w:type="gramEnd"/>
+      <w:r>
+        <w:rPr>
+          <w:rFonts w:cs="Calibri"/>
+          <w:sz w:val="20"/>
+          <w:szCs w:val="20"/>
+        </w:rPr>
+        <w:t>100),</w:t>
       </w:r>
     </w:p>
     <w:p>
@@ -2867,7 +3587,25 @@
           <w:sz w:val="20"/>
           <w:szCs w:val="20"/>
         </w:rPr>
-        <w:t xml:space="preserve"> INT PRIMARY KEY IDENTITY(1,1),</w:t>
+        <w:t xml:space="preserve"> INT PRIMARY KEY </w:t>
+      </w:r>
+      <w:proofErr w:type="gramStart"/>
+      <w:r>
+        <w:rPr>
+          <w:rFonts w:cs="Calibri"/>
+          <w:sz w:val="20"/>
+          <w:szCs w:val="20"/>
+        </w:rPr>
+        <w:t>IDENTITY(</w:t>
+      </w:r>
+      <w:proofErr w:type="gramEnd"/>
+      <w:r>
+        <w:rPr>
+          <w:rFonts w:cs="Calibri"/>
+          <w:sz w:val="20"/>
+          <w:szCs w:val="20"/>
+        </w:rPr>
+        <w:t>1,1),</w:t>
       </w:r>
     </w:p>
     <w:p>
@@ -2903,9 +3641,19 @@
           <w:sz w:val="20"/>
           <w:szCs w:val="20"/>
         </w:rPr>
-        <w:t xml:space="preserve"> INT FOREIGN KEY REFERENCES Mammals(</w:t>
-      </w:r>
-      <w:proofErr w:type="spellStart"/>
+        <w:t xml:space="preserve"> INT FOREIGN KEY REFERENCES </w:t>
+      </w:r>
+      <w:proofErr w:type="gramStart"/>
+      <w:r>
+        <w:rPr>
+          <w:rFonts w:cs="Calibri"/>
+          <w:sz w:val="20"/>
+          <w:szCs w:val="20"/>
+        </w:rPr>
+        <w:t>Mammals(</w:t>
+      </w:r>
+      <w:proofErr w:type="spellStart"/>
+      <w:proofErr w:type="gramEnd"/>
       <w:r>
         <w:rPr>
           <w:rFonts w:cs="Calibri"/>
@@ -2975,7 +3723,25 @@
           <w:sz w:val="20"/>
           <w:szCs w:val="20"/>
         </w:rPr>
-        <w:t xml:space="preserve">    Type NVARCHAR(100),</w:t>
+        <w:t xml:space="preserve">    Type </w:t>
+      </w:r>
+      <w:proofErr w:type="gramStart"/>
+      <w:r>
+        <w:rPr>
+          <w:rFonts w:cs="Calibri"/>
+          <w:sz w:val="20"/>
+          <w:szCs w:val="20"/>
+        </w:rPr>
+        <w:t>NVARCHAR(</w:t>
+      </w:r>
+      <w:proofErr w:type="gramEnd"/>
+      <w:r>
+        <w:rPr>
+          <w:rFonts w:cs="Calibri"/>
+          <w:sz w:val="20"/>
+          <w:szCs w:val="20"/>
+        </w:rPr>
+        <w:t>100),</w:t>
       </w:r>
     </w:p>
     <w:p>
@@ -3011,7 +3777,25 @@
           <w:sz w:val="20"/>
           <w:szCs w:val="20"/>
         </w:rPr>
-        <w:t xml:space="preserve"> NVARCHAR(100),</w:t>
+        <w:t xml:space="preserve"> </w:t>
+      </w:r>
+      <w:proofErr w:type="gramStart"/>
+      <w:r>
+        <w:rPr>
+          <w:rFonts w:cs="Calibri"/>
+          <w:sz w:val="20"/>
+          <w:szCs w:val="20"/>
+        </w:rPr>
+        <w:t>NVARCHAR(</w:t>
+      </w:r>
+      <w:proofErr w:type="gramEnd"/>
+      <w:r>
+        <w:rPr>
+          <w:rFonts w:cs="Calibri"/>
+          <w:sz w:val="20"/>
+          <w:szCs w:val="20"/>
+        </w:rPr>
+        <w:t>100),</w:t>
       </w:r>
     </w:p>
     <w:p>
@@ -3029,7 +3813,25 @@
           <w:sz w:val="20"/>
           <w:szCs w:val="20"/>
         </w:rPr>
-        <w:t xml:space="preserve">    Location NVARCHAR(100),</w:t>
+        <w:t xml:space="preserve">    Location </w:t>
+      </w:r>
+      <w:proofErr w:type="gramStart"/>
+      <w:r>
+        <w:rPr>
+          <w:rFonts w:cs="Calibri"/>
+          <w:sz w:val="20"/>
+          <w:szCs w:val="20"/>
+        </w:rPr>
+        <w:t>NVARCHAR(</w:t>
+      </w:r>
+      <w:proofErr w:type="gramEnd"/>
+      <w:r>
+        <w:rPr>
+          <w:rFonts w:cs="Calibri"/>
+          <w:sz w:val="20"/>
+          <w:szCs w:val="20"/>
+        </w:rPr>
+        <w:t>100),</w:t>
       </w:r>
     </w:p>
     <w:p>
@@ -3047,7 +3849,25 @@
           <w:sz w:val="20"/>
           <w:szCs w:val="20"/>
         </w:rPr>
-        <w:t xml:space="preserve">    Notes NVARCHAR(500)</w:t>
+        <w:t xml:space="preserve">    Notes </w:t>
+      </w:r>
+      <w:proofErr w:type="gramStart"/>
+      <w:r>
+        <w:rPr>
+          <w:rFonts w:cs="Calibri"/>
+          <w:sz w:val="20"/>
+          <w:szCs w:val="20"/>
+        </w:rPr>
+        <w:t>NVARCHAR(</w:t>
+      </w:r>
+      <w:proofErr w:type="gramEnd"/>
+      <w:r>
+        <w:rPr>
+          <w:rFonts w:cs="Calibri"/>
+          <w:sz w:val="20"/>
+          <w:szCs w:val="20"/>
+        </w:rPr>
+        <w:t>500)</w:t>
       </w:r>
     </w:p>
     <w:p>
@@ -3273,7 +4093,25 @@
           <w:sz w:val="20"/>
           <w:szCs w:val="20"/>
         </w:rPr>
-        <w:t xml:space="preserve">    Outcome VARCHAR(100),</w:t>
+        <w:t xml:space="preserve">    Outcome </w:t>
+      </w:r>
+      <w:proofErr w:type="gramStart"/>
+      <w:r>
+        <w:rPr>
+          <w:rFonts w:cs="Calibri"/>
+          <w:sz w:val="20"/>
+          <w:szCs w:val="20"/>
+        </w:rPr>
+        <w:t>VARCHAR(</w:t>
+      </w:r>
+      <w:proofErr w:type="gramEnd"/>
+      <w:r>
+        <w:rPr>
+          <w:rFonts w:cs="Calibri"/>
+          <w:sz w:val="20"/>
+          <w:szCs w:val="20"/>
+        </w:rPr>
+        <w:t>100),</w:t>
       </w:r>
     </w:p>
     <w:p>
@@ -3309,9 +4147,19 @@
           <w:sz w:val="20"/>
           <w:szCs w:val="20"/>
         </w:rPr>
-        <w:t>) REFERENCES Mammals(</w:t>
-      </w:r>
-      <w:proofErr w:type="spellStart"/>
+        <w:t xml:space="preserve">) REFERENCES </w:t>
+      </w:r>
+      <w:proofErr w:type="gramStart"/>
+      <w:r>
+        <w:rPr>
+          <w:rFonts w:cs="Calibri"/>
+          <w:sz w:val="20"/>
+          <w:szCs w:val="20"/>
+        </w:rPr>
+        <w:t>Mammals(</w:t>
+      </w:r>
+      <w:proofErr w:type="spellStart"/>
+      <w:proofErr w:type="gramEnd"/>
       <w:r>
         <w:rPr>
           <w:rFonts w:cs="Calibri"/>
@@ -3363,9 +4211,19 @@
           <w:sz w:val="20"/>
           <w:szCs w:val="20"/>
         </w:rPr>
-        <w:t>) REFERENCES Mammals(</w:t>
-      </w:r>
-      <w:proofErr w:type="spellStart"/>
+        <w:t xml:space="preserve">) REFERENCES </w:t>
+      </w:r>
+      <w:proofErr w:type="gramStart"/>
+      <w:r>
+        <w:rPr>
+          <w:rFonts w:cs="Calibri"/>
+          <w:sz w:val="20"/>
+          <w:szCs w:val="20"/>
+        </w:rPr>
+        <w:t>Mammals(</w:t>
+      </w:r>
+      <w:proofErr w:type="spellStart"/>
+      <w:proofErr w:type="gramEnd"/>
       <w:r>
         <w:rPr>
           <w:rFonts w:cs="Calibri"/>
@@ -4333,7 +5191,25 @@
           <w:sz w:val="20"/>
           <w:szCs w:val="20"/>
         </w:rPr>
-        <w:t>By default, MongoDB listens on localhost:27017.</w:t>
+        <w:t xml:space="preserve">By default, MongoDB listens </w:t>
+      </w:r>
+      <w:proofErr w:type="gramStart"/>
+      <w:r>
+        <w:rPr>
+          <w:rFonts w:ascii="Calibri" w:hAnsi="Calibri" w:cs="Calibri"/>
+          <w:sz w:val="20"/>
+          <w:szCs w:val="20"/>
+        </w:rPr>
+        <w:t>on</w:t>
+      </w:r>
+      <w:proofErr w:type="gramEnd"/>
+      <w:r>
+        <w:rPr>
+          <w:rFonts w:ascii="Calibri" w:hAnsi="Calibri" w:cs="Calibri"/>
+          <w:sz w:val="20"/>
+          <w:szCs w:val="20"/>
+        </w:rPr>
+        <w:t xml:space="preserve"> localhost:27017.</w:t>
       </w:r>
     </w:p>
     <w:p>
@@ -4471,7 +5347,25 @@
           <w:sz w:val="20"/>
           <w:szCs w:val="20"/>
         </w:rPr>
-        <w:t xml:space="preserve">If you're designing a relational database for an application similar to </w:t>
+        <w:t xml:space="preserve">If you're designing a relational database for an application </w:t>
+      </w:r>
+      <w:proofErr w:type="gramStart"/>
+      <w:r>
+        <w:rPr>
+          <w:rFonts w:ascii="Calibri" w:hAnsi="Calibri" w:cs="Calibri"/>
+          <w:sz w:val="20"/>
+          <w:szCs w:val="20"/>
+        </w:rPr>
+        <w:t>similar to</w:t>
+      </w:r>
+      <w:proofErr w:type="gramEnd"/>
+      <w:r>
+        <w:rPr>
+          <w:rFonts w:ascii="Calibri" w:hAnsi="Calibri" w:cs="Calibri"/>
+          <w:sz w:val="20"/>
+          <w:szCs w:val="20"/>
+        </w:rPr>
+        <w:t xml:space="preserve"> </w:t>
       </w:r>
       <w:r>
         <w:rPr>
@@ -4507,7 +5401,25 @@
           <w:sz w:val="20"/>
           <w:szCs w:val="20"/>
         </w:rPr>
-        <w:t>, your database schema should address the following functionalities:</w:t>
+        <w:t xml:space="preserve">, your database </w:t>
+      </w:r>
+      <w:proofErr w:type="gramStart"/>
+      <w:r>
+        <w:rPr>
+          <w:rFonts w:ascii="Calibri" w:hAnsi="Calibri" w:cs="Calibri"/>
+          <w:sz w:val="20"/>
+          <w:szCs w:val="20"/>
+        </w:rPr>
+        <w:t>schema</w:t>
+      </w:r>
+      <w:proofErr w:type="gramEnd"/>
+      <w:r>
+        <w:rPr>
+          <w:rFonts w:ascii="Calibri" w:hAnsi="Calibri" w:cs="Calibri"/>
+          <w:sz w:val="20"/>
+          <w:szCs w:val="20"/>
+        </w:rPr>
+        <w:t xml:space="preserve"> should address the following functionalities:</w:t>
       </w:r>
     </w:p>
     <w:p>
@@ -4695,7 +5607,25 @@
           <w:sz w:val="20"/>
           <w:szCs w:val="20"/>
         </w:rPr>
-        <w:t>Handle multiple users accessing and managing events.</w:t>
+        <w:t xml:space="preserve">Handle multiple </w:t>
+      </w:r>
+      <w:proofErr w:type="gramStart"/>
+      <w:r>
+        <w:rPr>
+          <w:rFonts w:ascii="Calibri" w:hAnsi="Calibri" w:cs="Calibri"/>
+          <w:sz w:val="20"/>
+          <w:szCs w:val="20"/>
+        </w:rPr>
+        <w:t>users</w:t>
+      </w:r>
+      <w:proofErr w:type="gramEnd"/>
+      <w:r>
+        <w:rPr>
+          <w:rFonts w:ascii="Calibri" w:hAnsi="Calibri" w:cs="Calibri"/>
+          <w:sz w:val="20"/>
+          <w:szCs w:val="20"/>
+        </w:rPr>
+        <w:t xml:space="preserve"> accessing and managing events.</w:t>
       </w:r>
     </w:p>
     <w:p>
@@ -5593,13 +6523,23 @@
           <w:szCs w:val="20"/>
         </w:rPr>
       </w:pPr>
-      <w:r>
-        <w:rPr>
-          <w:rFonts w:ascii="Calibri" w:hAnsi="Calibri" w:cs="Calibri"/>
-          <w:sz w:val="20"/>
-          <w:szCs w:val="20"/>
-        </w:rPr>
-        <w:t>description: Details about the event.</w:t>
+      <w:proofErr w:type="gramStart"/>
+      <w:r>
+        <w:rPr>
+          <w:rFonts w:ascii="Calibri" w:hAnsi="Calibri" w:cs="Calibri"/>
+          <w:sz w:val="20"/>
+          <w:szCs w:val="20"/>
+        </w:rPr>
+        <w:t>description</w:t>
+      </w:r>
+      <w:proofErr w:type="gramEnd"/>
+      <w:r>
+        <w:rPr>
+          <w:rFonts w:ascii="Calibri" w:hAnsi="Calibri" w:cs="Calibri"/>
+          <w:sz w:val="20"/>
+          <w:szCs w:val="20"/>
+        </w:rPr>
+        <w:t>: Details about the event.</w:t>
       </w:r>
     </w:p>
     <w:p>
@@ -6079,7 +7019,25 @@
           <w:sz w:val="20"/>
           <w:szCs w:val="20"/>
         </w:rPr>
-        <w:t>Here's a conceptual overview of the relationships:</w:t>
+        <w:t xml:space="preserve">Here's a conceptual overview of </w:t>
+      </w:r>
+      <w:proofErr w:type="gramStart"/>
+      <w:r>
+        <w:rPr>
+          <w:rFonts w:ascii="Calibri" w:hAnsi="Calibri" w:cs="Calibri"/>
+          <w:sz w:val="20"/>
+          <w:szCs w:val="20"/>
+        </w:rPr>
+        <w:t>the relationships</w:t>
+      </w:r>
+      <w:proofErr w:type="gramEnd"/>
+      <w:r>
+        <w:rPr>
+          <w:rFonts w:ascii="Calibri" w:hAnsi="Calibri" w:cs="Calibri"/>
+          <w:sz w:val="20"/>
+          <w:szCs w:val="20"/>
+        </w:rPr>
+        <w:t>:</w:t>
       </w:r>
     </w:p>
     <w:p>
@@ -6410,7 +7368,25 @@
           <w:sz w:val="20"/>
           <w:szCs w:val="20"/>
         </w:rPr>
-        <w:t>Here’s an example SQL script to create the Users and Notes functionality:</w:t>
+        <w:t xml:space="preserve">Here’s an </w:t>
+      </w:r>
+      <w:proofErr w:type="gramStart"/>
+      <w:r>
+        <w:rPr>
+          <w:rFonts w:ascii="Calibri" w:hAnsi="Calibri" w:cs="Calibri"/>
+          <w:sz w:val="20"/>
+          <w:szCs w:val="20"/>
+        </w:rPr>
+        <w:t>example</w:t>
+      </w:r>
+      <w:proofErr w:type="gramEnd"/>
+      <w:r>
+        <w:rPr>
+          <w:rFonts w:ascii="Calibri" w:hAnsi="Calibri" w:cs="Calibri"/>
+          <w:sz w:val="20"/>
+          <w:szCs w:val="20"/>
+        </w:rPr>
+        <w:t xml:space="preserve"> SQL script to create the Users and Notes functionality:</w:t>
       </w:r>
     </w:p>
     <w:p>
@@ -6481,58 +7457,130 @@
           <w:sz w:val="20"/>
           <w:szCs w:val="20"/>
         </w:rPr>
-        <w:t xml:space="preserve"> INT IDENTITY(1,1) PRIMARY KEY,</w:t>
-      </w:r>
-    </w:p>
-    <w:p>
-      <w:pPr>
-        <w:rPr>
-          <w:rFonts w:ascii="Calibri" w:hAnsi="Calibri" w:cs="Calibri"/>
-          <w:sz w:val="20"/>
-          <w:szCs w:val="20"/>
-        </w:rPr>
-      </w:pPr>
-      <w:r>
-        <w:rPr>
-          <w:rFonts w:ascii="Calibri" w:hAnsi="Calibri" w:cs="Calibri"/>
-          <w:sz w:val="20"/>
-          <w:szCs w:val="20"/>
-        </w:rPr>
-        <w:t xml:space="preserve">    username NVARCHAR(255) NOT NULL,</w:t>
-      </w:r>
-    </w:p>
-    <w:p>
-      <w:pPr>
-        <w:rPr>
-          <w:rFonts w:ascii="Calibri" w:hAnsi="Calibri" w:cs="Calibri"/>
-          <w:sz w:val="20"/>
-          <w:szCs w:val="20"/>
-        </w:rPr>
-      </w:pPr>
-      <w:r>
-        <w:rPr>
-          <w:rFonts w:ascii="Calibri" w:hAnsi="Calibri" w:cs="Calibri"/>
-          <w:sz w:val="20"/>
-          <w:szCs w:val="20"/>
-        </w:rPr>
-        <w:t xml:space="preserve">    email NVARCHAR(255) UNIQUE NOT NULL,</w:t>
-      </w:r>
-    </w:p>
-    <w:p>
-      <w:pPr>
-        <w:rPr>
-          <w:rFonts w:ascii="Calibri" w:hAnsi="Calibri" w:cs="Calibri"/>
-          <w:sz w:val="20"/>
-          <w:szCs w:val="20"/>
-        </w:rPr>
-      </w:pPr>
-      <w:r>
-        <w:rPr>
-          <w:rFonts w:ascii="Calibri" w:hAnsi="Calibri" w:cs="Calibri"/>
-          <w:sz w:val="20"/>
-          <w:szCs w:val="20"/>
-        </w:rPr>
-        <w:t xml:space="preserve">    password NVARCHAR(255) NOT NULL,</w:t>
+        <w:t xml:space="preserve"> INT </w:t>
+      </w:r>
+      <w:proofErr w:type="gramStart"/>
+      <w:r>
+        <w:rPr>
+          <w:rFonts w:ascii="Calibri" w:hAnsi="Calibri" w:cs="Calibri"/>
+          <w:sz w:val="20"/>
+          <w:szCs w:val="20"/>
+        </w:rPr>
+        <w:t>IDENTITY(</w:t>
+      </w:r>
+      <w:proofErr w:type="gramEnd"/>
+      <w:r>
+        <w:rPr>
+          <w:rFonts w:ascii="Calibri" w:hAnsi="Calibri" w:cs="Calibri"/>
+          <w:sz w:val="20"/>
+          <w:szCs w:val="20"/>
+        </w:rPr>
+        <w:t>1,1) PRIMARY KEY,</w:t>
+      </w:r>
+    </w:p>
+    <w:p>
+      <w:pPr>
+        <w:rPr>
+          <w:rFonts w:ascii="Calibri" w:hAnsi="Calibri" w:cs="Calibri"/>
+          <w:sz w:val="20"/>
+          <w:szCs w:val="20"/>
+        </w:rPr>
+      </w:pPr>
+      <w:r>
+        <w:rPr>
+          <w:rFonts w:ascii="Calibri" w:hAnsi="Calibri" w:cs="Calibri"/>
+          <w:sz w:val="20"/>
+          <w:szCs w:val="20"/>
+        </w:rPr>
+        <w:t xml:space="preserve">    username </w:t>
+      </w:r>
+      <w:proofErr w:type="gramStart"/>
+      <w:r>
+        <w:rPr>
+          <w:rFonts w:ascii="Calibri" w:hAnsi="Calibri" w:cs="Calibri"/>
+          <w:sz w:val="20"/>
+          <w:szCs w:val="20"/>
+        </w:rPr>
+        <w:t>NVARCHAR(</w:t>
+      </w:r>
+      <w:proofErr w:type="gramEnd"/>
+      <w:r>
+        <w:rPr>
+          <w:rFonts w:ascii="Calibri" w:hAnsi="Calibri" w:cs="Calibri"/>
+          <w:sz w:val="20"/>
+          <w:szCs w:val="20"/>
+        </w:rPr>
+        <w:t>255) NOT NULL,</w:t>
+      </w:r>
+    </w:p>
+    <w:p>
+      <w:pPr>
+        <w:rPr>
+          <w:rFonts w:ascii="Calibri" w:hAnsi="Calibri" w:cs="Calibri"/>
+          <w:sz w:val="20"/>
+          <w:szCs w:val="20"/>
+        </w:rPr>
+      </w:pPr>
+      <w:r>
+        <w:rPr>
+          <w:rFonts w:ascii="Calibri" w:hAnsi="Calibri" w:cs="Calibri"/>
+          <w:sz w:val="20"/>
+          <w:szCs w:val="20"/>
+        </w:rPr>
+        <w:t xml:space="preserve">    email </w:t>
+      </w:r>
+      <w:proofErr w:type="gramStart"/>
+      <w:r>
+        <w:rPr>
+          <w:rFonts w:ascii="Calibri" w:hAnsi="Calibri" w:cs="Calibri"/>
+          <w:sz w:val="20"/>
+          <w:szCs w:val="20"/>
+        </w:rPr>
+        <w:t>NVARCHAR(</w:t>
+      </w:r>
+      <w:proofErr w:type="gramEnd"/>
+      <w:r>
+        <w:rPr>
+          <w:rFonts w:ascii="Calibri" w:hAnsi="Calibri" w:cs="Calibri"/>
+          <w:sz w:val="20"/>
+          <w:szCs w:val="20"/>
+        </w:rPr>
+        <w:t>255) UNIQUE NOT NULL,</w:t>
+      </w:r>
+    </w:p>
+    <w:p>
+      <w:pPr>
+        <w:rPr>
+          <w:rFonts w:ascii="Calibri" w:hAnsi="Calibri" w:cs="Calibri"/>
+          <w:sz w:val="20"/>
+          <w:szCs w:val="20"/>
+        </w:rPr>
+      </w:pPr>
+      <w:r>
+        <w:rPr>
+          <w:rFonts w:ascii="Calibri" w:hAnsi="Calibri" w:cs="Calibri"/>
+          <w:sz w:val="20"/>
+          <w:szCs w:val="20"/>
+        </w:rPr>
+        <w:t xml:space="preserve">    password </w:t>
+      </w:r>
+      <w:proofErr w:type="gramStart"/>
+      <w:r>
+        <w:rPr>
+          <w:rFonts w:ascii="Calibri" w:hAnsi="Calibri" w:cs="Calibri"/>
+          <w:sz w:val="20"/>
+          <w:szCs w:val="20"/>
+        </w:rPr>
+        <w:t>NVARCHAR(</w:t>
+      </w:r>
+      <w:proofErr w:type="gramEnd"/>
+      <w:r>
+        <w:rPr>
+          <w:rFonts w:ascii="Calibri" w:hAnsi="Calibri" w:cs="Calibri"/>
+          <w:sz w:val="20"/>
+          <w:szCs w:val="20"/>
+        </w:rPr>
+        <w:t>255) NOT NULL,</w:t>
       </w:r>
     </w:p>
     <w:p>
@@ -6567,7 +7615,25 @@
           <w:sz w:val="20"/>
           <w:szCs w:val="20"/>
         </w:rPr>
-        <w:t xml:space="preserve"> DATETIME2 DEFAULT GETDATE()</w:t>
+        <w:t xml:space="preserve"> DATETIME2 DEFAULT </w:t>
+      </w:r>
+      <w:proofErr w:type="gramStart"/>
+      <w:r>
+        <w:rPr>
+          <w:rFonts w:ascii="Calibri" w:hAnsi="Calibri" w:cs="Calibri"/>
+          <w:sz w:val="20"/>
+          <w:szCs w:val="20"/>
+        </w:rPr>
+        <w:t>GETDATE(</w:t>
+      </w:r>
+      <w:proofErr w:type="gramEnd"/>
+      <w:r>
+        <w:rPr>
+          <w:rFonts w:ascii="Calibri" w:hAnsi="Calibri" w:cs="Calibri"/>
+          <w:sz w:val="20"/>
+          <w:szCs w:val="20"/>
+        </w:rPr>
+        <w:t>)</w:t>
       </w:r>
     </w:p>
     <w:p>
@@ -6645,7 +7711,25 @@
           <w:sz w:val="20"/>
           <w:szCs w:val="20"/>
         </w:rPr>
-        <w:t xml:space="preserve"> INT IDENTITY(1,1) PRIMARY KEY,</w:t>
+        <w:t xml:space="preserve"> INT </w:t>
+      </w:r>
+      <w:proofErr w:type="gramStart"/>
+      <w:r>
+        <w:rPr>
+          <w:rFonts w:ascii="Calibri" w:hAnsi="Calibri" w:cs="Calibri"/>
+          <w:sz w:val="20"/>
+          <w:szCs w:val="20"/>
+        </w:rPr>
+        <w:t>IDENTITY(</w:t>
+      </w:r>
+      <w:proofErr w:type="gramEnd"/>
+      <w:r>
+        <w:rPr>
+          <w:rFonts w:ascii="Calibri" w:hAnsi="Calibri" w:cs="Calibri"/>
+          <w:sz w:val="20"/>
+          <w:szCs w:val="20"/>
+        </w:rPr>
+        <w:t>1,1) PRIMARY KEY,</w:t>
       </w:r>
     </w:p>
     <w:p>
@@ -6697,7 +7781,25 @@
           <w:sz w:val="20"/>
           <w:szCs w:val="20"/>
         </w:rPr>
-        <w:t xml:space="preserve">    title NVARCHAR(255) NOT NULL,</w:t>
+        <w:t xml:space="preserve">    title </w:t>
+      </w:r>
+      <w:proofErr w:type="gramStart"/>
+      <w:r>
+        <w:rPr>
+          <w:rFonts w:ascii="Calibri" w:hAnsi="Calibri" w:cs="Calibri"/>
+          <w:sz w:val="20"/>
+          <w:szCs w:val="20"/>
+        </w:rPr>
+        <w:t>NVARCHAR(</w:t>
+      </w:r>
+      <w:proofErr w:type="gramEnd"/>
+      <w:r>
+        <w:rPr>
+          <w:rFonts w:ascii="Calibri" w:hAnsi="Calibri" w:cs="Calibri"/>
+          <w:sz w:val="20"/>
+          <w:szCs w:val="20"/>
+        </w:rPr>
+        <w:t>255) NOT NULL,</w:t>
       </w:r>
     </w:p>
     <w:p>
@@ -6739,7 +7841,25 @@
           <w:sz w:val="20"/>
           <w:szCs w:val="20"/>
         </w:rPr>
-        <w:t>category NVARCHAR(255),</w:t>
+        <w:t xml:space="preserve">category </w:t>
+      </w:r>
+      <w:proofErr w:type="gramStart"/>
+      <w:r>
+        <w:rPr>
+          <w:rFonts w:ascii="Calibri" w:hAnsi="Calibri" w:cs="Calibri"/>
+          <w:sz w:val="20"/>
+          <w:szCs w:val="20"/>
+        </w:rPr>
+        <w:t>NVARCHAR(</w:t>
+      </w:r>
+      <w:proofErr w:type="gramEnd"/>
+      <w:r>
+        <w:rPr>
+          <w:rFonts w:ascii="Calibri" w:hAnsi="Calibri" w:cs="Calibri"/>
+          <w:sz w:val="20"/>
+          <w:szCs w:val="20"/>
+        </w:rPr>
+        <w:t>255),</w:t>
       </w:r>
     </w:p>
     <w:p>
@@ -6809,7 +7929,25 @@
           <w:sz w:val="20"/>
           <w:szCs w:val="20"/>
         </w:rPr>
-        <w:t xml:space="preserve"> DATETIME2 DEFAULT GETDATE(),</w:t>
+        <w:t xml:space="preserve"> DATETIME2 DEFAULT </w:t>
+      </w:r>
+      <w:proofErr w:type="gramStart"/>
+      <w:r>
+        <w:rPr>
+          <w:rFonts w:ascii="Calibri" w:hAnsi="Calibri" w:cs="Calibri"/>
+          <w:sz w:val="20"/>
+          <w:szCs w:val="20"/>
+        </w:rPr>
+        <w:t>GETDATE(</w:t>
+      </w:r>
+      <w:proofErr w:type="gramEnd"/>
+      <w:r>
+        <w:rPr>
+          <w:rFonts w:ascii="Calibri" w:hAnsi="Calibri" w:cs="Calibri"/>
+          <w:sz w:val="20"/>
+          <w:szCs w:val="20"/>
+        </w:rPr>
+        <w:t>),</w:t>
       </w:r>
     </w:p>
     <w:p>
@@ -6844,7 +7982,25 @@
           <w:sz w:val="20"/>
           <w:szCs w:val="20"/>
         </w:rPr>
-        <w:t xml:space="preserve"> DATETIME2 DEFAULT GETDATE(),</w:t>
+        <w:t xml:space="preserve"> DATETIME2 DEFAULT </w:t>
+      </w:r>
+      <w:proofErr w:type="gramStart"/>
+      <w:r>
+        <w:rPr>
+          <w:rFonts w:ascii="Calibri" w:hAnsi="Calibri" w:cs="Calibri"/>
+          <w:sz w:val="20"/>
+          <w:szCs w:val="20"/>
+        </w:rPr>
+        <w:t>GETDATE(</w:t>
+      </w:r>
+      <w:proofErr w:type="gramEnd"/>
+      <w:r>
+        <w:rPr>
+          <w:rFonts w:ascii="Calibri" w:hAnsi="Calibri" w:cs="Calibri"/>
+          <w:sz w:val="20"/>
+          <w:szCs w:val="20"/>
+        </w:rPr>
+        <w:t>),</w:t>
       </w:r>
     </w:p>
     <w:p>
@@ -7002,7 +8158,25 @@
           <w:sz w:val="20"/>
           <w:szCs w:val="20"/>
         </w:rPr>
-        <w:t xml:space="preserve"> INT IDENTITY(1,1) PRIMARY KEY,</w:t>
+        <w:t xml:space="preserve"> INT </w:t>
+      </w:r>
+      <w:proofErr w:type="gramStart"/>
+      <w:r>
+        <w:rPr>
+          <w:rFonts w:ascii="Calibri" w:hAnsi="Calibri" w:cs="Calibri"/>
+          <w:sz w:val="20"/>
+          <w:szCs w:val="20"/>
+        </w:rPr>
+        <w:t>IDENTITY(</w:t>
+      </w:r>
+      <w:proofErr w:type="gramEnd"/>
+      <w:r>
+        <w:rPr>
+          <w:rFonts w:ascii="Calibri" w:hAnsi="Calibri" w:cs="Calibri"/>
+          <w:sz w:val="20"/>
+          <w:szCs w:val="20"/>
+        </w:rPr>
+        <w:t>1,1) PRIMARY KEY,</w:t>
       </w:r>
     </w:p>
     <w:p>
@@ -7248,7 +8422,25 @@
           <w:sz w:val="20"/>
           <w:szCs w:val="20"/>
         </w:rPr>
-        <w:t xml:space="preserve">CREATE TABLE Tags ( id INT PRIMARY KEY IDENTITY(1,1), </w:t>
+        <w:t xml:space="preserve">CREATE TABLE Tags </w:t>
+      </w:r>
+      <w:proofErr w:type="gramStart"/>
+      <w:r>
+        <w:rPr>
+          <w:rFonts w:ascii="Calibri" w:hAnsi="Calibri" w:cs="Calibri"/>
+          <w:sz w:val="20"/>
+          <w:szCs w:val="20"/>
+        </w:rPr>
+        <w:t>( id</w:t>
+      </w:r>
+      <w:proofErr w:type="gramEnd"/>
+      <w:r>
+        <w:rPr>
+          <w:rFonts w:ascii="Calibri" w:hAnsi="Calibri" w:cs="Calibri"/>
+          <w:sz w:val="20"/>
+          <w:szCs w:val="20"/>
+        </w:rPr>
+        <w:t xml:space="preserve"> INT PRIMARY KEY IDENTITY(1,1), </w:t>
       </w:r>
       <w:proofErr w:type="spellStart"/>
       <w:r>
@@ -7322,22 +8514,50 @@
         <w:t xml:space="preserve">CREATE INDEX </w:t>
       </w:r>
       <w:proofErr w:type="spellStart"/>
-      <w:r>
-        <w:rPr>
-          <w:rFonts w:ascii="Calibri" w:hAnsi="Calibri" w:cs="Calibri"/>
-          <w:sz w:val="20"/>
-          <w:szCs w:val="20"/>
-        </w:rPr>
-        <w:t>idx_notes_search</w:t>
-      </w:r>
-      <w:proofErr w:type="spellEnd"/>
-      <w:r>
-        <w:rPr>
-          <w:rFonts w:ascii="Calibri" w:hAnsi="Calibri" w:cs="Calibri"/>
-          <w:sz w:val="20"/>
-          <w:szCs w:val="20"/>
-        </w:rPr>
-        <w:t xml:space="preserve"> ON Notes(title, content);</w:t>
+      <w:proofErr w:type="gramStart"/>
+      <w:r>
+        <w:rPr>
+          <w:rFonts w:ascii="Calibri" w:hAnsi="Calibri" w:cs="Calibri"/>
+          <w:sz w:val="20"/>
+          <w:szCs w:val="20"/>
+        </w:rPr>
+        <w:t>idx</w:t>
+      </w:r>
+      <w:proofErr w:type="gramEnd"/>
+      <w:r>
+        <w:rPr>
+          <w:rFonts w:ascii="Calibri" w:hAnsi="Calibri" w:cs="Calibri"/>
+          <w:sz w:val="20"/>
+          <w:szCs w:val="20"/>
+        </w:rPr>
+        <w:t>_notes_search</w:t>
+      </w:r>
+      <w:proofErr w:type="spellEnd"/>
+      <w:r>
+        <w:rPr>
+          <w:rFonts w:ascii="Calibri" w:hAnsi="Calibri" w:cs="Calibri"/>
+          <w:sz w:val="20"/>
+          <w:szCs w:val="20"/>
+        </w:rPr>
+        <w:t xml:space="preserve"> ON </w:t>
+      </w:r>
+      <w:proofErr w:type="gramStart"/>
+      <w:r>
+        <w:rPr>
+          <w:rFonts w:ascii="Calibri" w:hAnsi="Calibri" w:cs="Calibri"/>
+          <w:sz w:val="20"/>
+          <w:szCs w:val="20"/>
+        </w:rPr>
+        <w:t>Notes(</w:t>
+      </w:r>
+      <w:proofErr w:type="gramEnd"/>
+      <w:r>
+        <w:rPr>
+          <w:rFonts w:ascii="Calibri" w:hAnsi="Calibri" w:cs="Calibri"/>
+          <w:sz w:val="20"/>
+          <w:szCs w:val="20"/>
+        </w:rPr>
+        <w:t>title, content);</w:t>
       </w:r>
     </w:p>
     <w:p>
@@ -7407,7 +8627,25 @@
           <w:sz w:val="20"/>
           <w:szCs w:val="20"/>
         </w:rPr>
-        <w:t xml:space="preserve"> INT IDENTITY(1,1) PRIMARY KEY,</w:t>
+        <w:t xml:space="preserve"> INT </w:t>
+      </w:r>
+      <w:proofErr w:type="gramStart"/>
+      <w:r>
+        <w:rPr>
+          <w:rFonts w:ascii="Calibri" w:hAnsi="Calibri" w:cs="Calibri"/>
+          <w:sz w:val="20"/>
+          <w:szCs w:val="20"/>
+        </w:rPr>
+        <w:t>IDENTITY(</w:t>
+      </w:r>
+      <w:proofErr w:type="gramEnd"/>
+      <w:r>
+        <w:rPr>
+          <w:rFonts w:ascii="Calibri" w:hAnsi="Calibri" w:cs="Calibri"/>
+          <w:sz w:val="20"/>
+          <w:szCs w:val="20"/>
+        </w:rPr>
+        <w:t>1,1) PRIMARY KEY,</w:t>
       </w:r>
     </w:p>
     <w:p>
@@ -7698,7 +8936,25 @@
           <w:sz w:val="20"/>
           <w:szCs w:val="20"/>
         </w:rPr>
-        <w:t xml:space="preserve"> INT IDENTITY(1,1) PRIMARY KEY,</w:t>
+        <w:t xml:space="preserve"> INT </w:t>
+      </w:r>
+      <w:proofErr w:type="gramStart"/>
+      <w:r>
+        <w:rPr>
+          <w:rFonts w:ascii="Calibri" w:hAnsi="Calibri" w:cs="Calibri"/>
+          <w:sz w:val="20"/>
+          <w:szCs w:val="20"/>
+        </w:rPr>
+        <w:t>IDENTITY(</w:t>
+      </w:r>
+      <w:proofErr w:type="gramEnd"/>
+      <w:r>
+        <w:rPr>
+          <w:rFonts w:ascii="Calibri" w:hAnsi="Calibri" w:cs="Calibri"/>
+          <w:sz w:val="20"/>
+          <w:szCs w:val="20"/>
+        </w:rPr>
+        <w:t>1,1) PRIMARY KEY,</w:t>
       </w:r>
     </w:p>
     <w:p>
@@ -7750,7 +9006,25 @@
           <w:sz w:val="20"/>
           <w:szCs w:val="20"/>
         </w:rPr>
-        <w:t xml:space="preserve">    title NVARCHAR(255) NOT NULL,</w:t>
+        <w:t xml:space="preserve">    title </w:t>
+      </w:r>
+      <w:proofErr w:type="gramStart"/>
+      <w:r>
+        <w:rPr>
+          <w:rFonts w:ascii="Calibri" w:hAnsi="Calibri" w:cs="Calibri"/>
+          <w:sz w:val="20"/>
+          <w:szCs w:val="20"/>
+        </w:rPr>
+        <w:t>NVARCHAR(</w:t>
+      </w:r>
+      <w:proofErr w:type="gramEnd"/>
+      <w:r>
+        <w:rPr>
+          <w:rFonts w:ascii="Calibri" w:hAnsi="Calibri" w:cs="Calibri"/>
+          <w:sz w:val="20"/>
+          <w:szCs w:val="20"/>
+        </w:rPr>
+        <w:t>255) NOT NULL,</w:t>
       </w:r>
     </w:p>
     <w:p>
@@ -7907,7 +9181,25 @@
           <w:sz w:val="20"/>
           <w:szCs w:val="20"/>
         </w:rPr>
-        <w:t xml:space="preserve"> NVARCHAR(255),</w:t>
+        <w:t xml:space="preserve"> </w:t>
+      </w:r>
+      <w:proofErr w:type="gramStart"/>
+      <w:r>
+        <w:rPr>
+          <w:rFonts w:ascii="Calibri" w:hAnsi="Calibri" w:cs="Calibri"/>
+          <w:sz w:val="20"/>
+          <w:szCs w:val="20"/>
+        </w:rPr>
+        <w:t>NVARCHAR(</w:t>
+      </w:r>
+      <w:proofErr w:type="gramEnd"/>
+      <w:r>
+        <w:rPr>
+          <w:rFonts w:ascii="Calibri" w:hAnsi="Calibri" w:cs="Calibri"/>
+          <w:sz w:val="20"/>
+          <w:szCs w:val="20"/>
+        </w:rPr>
+        <w:t>255),</w:t>
       </w:r>
     </w:p>
     <w:p>
@@ -7942,7 +9234,25 @@
           <w:sz w:val="20"/>
           <w:szCs w:val="20"/>
         </w:rPr>
-        <w:t xml:space="preserve"> DATETIME2 DEFAULT GETDATE(),</w:t>
+        <w:t xml:space="preserve"> DATETIME2 DEFAULT </w:t>
+      </w:r>
+      <w:proofErr w:type="gramStart"/>
+      <w:r>
+        <w:rPr>
+          <w:rFonts w:ascii="Calibri" w:hAnsi="Calibri" w:cs="Calibri"/>
+          <w:sz w:val="20"/>
+          <w:szCs w:val="20"/>
+        </w:rPr>
+        <w:t>GETDATE(</w:t>
+      </w:r>
+      <w:proofErr w:type="gramEnd"/>
+      <w:r>
+        <w:rPr>
+          <w:rFonts w:ascii="Calibri" w:hAnsi="Calibri" w:cs="Calibri"/>
+          <w:sz w:val="20"/>
+          <w:szCs w:val="20"/>
+        </w:rPr>
+        <w:t>),</w:t>
       </w:r>
     </w:p>
     <w:p>
@@ -7977,7 +9287,25 @@
           <w:sz w:val="20"/>
           <w:szCs w:val="20"/>
         </w:rPr>
-        <w:t xml:space="preserve"> DATETIME2 DEFAULT GETDATE(),</w:t>
+        <w:t xml:space="preserve"> DATETIME2 DEFAULT </w:t>
+      </w:r>
+      <w:proofErr w:type="gramStart"/>
+      <w:r>
+        <w:rPr>
+          <w:rFonts w:ascii="Calibri" w:hAnsi="Calibri" w:cs="Calibri"/>
+          <w:sz w:val="20"/>
+          <w:szCs w:val="20"/>
+        </w:rPr>
+        <w:t>GETDATE(</w:t>
+      </w:r>
+      <w:proofErr w:type="gramEnd"/>
+      <w:r>
+        <w:rPr>
+          <w:rFonts w:ascii="Calibri" w:hAnsi="Calibri" w:cs="Calibri"/>
+          <w:sz w:val="20"/>
+          <w:szCs w:val="20"/>
+        </w:rPr>
+        <w:t>),</w:t>
       </w:r>
     </w:p>
     <w:p>
@@ -8144,7 +9472,25 @@
           <w:sz w:val="20"/>
           <w:szCs w:val="20"/>
         </w:rPr>
-        <w:t xml:space="preserve"> INT IDENTITY(1,1) PRIMARY KEY,</w:t>
+        <w:t xml:space="preserve"> INT </w:t>
+      </w:r>
+      <w:proofErr w:type="gramStart"/>
+      <w:r>
+        <w:rPr>
+          <w:rFonts w:ascii="Calibri" w:hAnsi="Calibri" w:cs="Calibri"/>
+          <w:sz w:val="20"/>
+          <w:szCs w:val="20"/>
+        </w:rPr>
+        <w:t>IDENTITY(</w:t>
+      </w:r>
+      <w:proofErr w:type="gramEnd"/>
+      <w:r>
+        <w:rPr>
+          <w:rFonts w:ascii="Calibri" w:hAnsi="Calibri" w:cs="Calibri"/>
+          <w:sz w:val="20"/>
+          <w:szCs w:val="20"/>
+        </w:rPr>
+        <w:t>1,1) PRIMARY KEY,</w:t>
       </w:r>
     </w:p>
     <w:p>
@@ -8434,7 +9780,25 @@
           <w:sz w:val="20"/>
           <w:szCs w:val="20"/>
         </w:rPr>
-        <w:t xml:space="preserve"> INT IDENTITY(1,1) PRIMARY KEY,</w:t>
+        <w:t xml:space="preserve"> INT </w:t>
+      </w:r>
+      <w:proofErr w:type="gramStart"/>
+      <w:r>
+        <w:rPr>
+          <w:rFonts w:ascii="Calibri" w:hAnsi="Calibri" w:cs="Calibri"/>
+          <w:sz w:val="20"/>
+          <w:szCs w:val="20"/>
+        </w:rPr>
+        <w:t>IDENTITY(</w:t>
+      </w:r>
+      <w:proofErr w:type="gramEnd"/>
+      <w:r>
+        <w:rPr>
+          <w:rFonts w:ascii="Calibri" w:hAnsi="Calibri" w:cs="Calibri"/>
+          <w:sz w:val="20"/>
+          <w:szCs w:val="20"/>
+        </w:rPr>
+        <w:t>1,1) PRIMARY KEY,</w:t>
       </w:r>
     </w:p>
     <w:p>
@@ -8654,7 +10018,25 @@
           <w:sz w:val="20"/>
           <w:szCs w:val="20"/>
         </w:rPr>
-        <w:t>A relational database is ideal for this use case due to structured data and clear relationships.</w:t>
+        <w:t xml:space="preserve">A relational database is ideal for </w:t>
+      </w:r>
+      <w:proofErr w:type="gramStart"/>
+      <w:r>
+        <w:rPr>
+          <w:rFonts w:ascii="Calibri" w:hAnsi="Calibri" w:cs="Calibri"/>
+          <w:sz w:val="20"/>
+          <w:szCs w:val="20"/>
+        </w:rPr>
+        <w:t>this use</w:t>
+      </w:r>
+      <w:proofErr w:type="gramEnd"/>
+      <w:r>
+        <w:rPr>
+          <w:rFonts w:ascii="Calibri" w:hAnsi="Calibri" w:cs="Calibri"/>
+          <w:sz w:val="20"/>
+          <w:szCs w:val="20"/>
+        </w:rPr>
+        <w:t xml:space="preserve"> case due to structured data and clear relationships.</w:t>
       </w:r>
     </w:p>
     <w:p>
@@ -8805,24 +10187,60 @@
           <w:sz w:val="20"/>
           <w:szCs w:val="20"/>
         </w:rPr>
-        <w:t xml:space="preserve"> INT IDENTITY(1,1) PRIMARY KEY,</w:t>
-      </w:r>
-    </w:p>
-    <w:p>
-      <w:pPr>
-        <w:rPr>
-          <w:rFonts w:ascii="Calibri" w:hAnsi="Calibri" w:cs="Calibri"/>
-          <w:sz w:val="20"/>
-          <w:szCs w:val="20"/>
-        </w:rPr>
-      </w:pPr>
-      <w:r>
-        <w:rPr>
-          <w:rFonts w:ascii="Calibri" w:hAnsi="Calibri" w:cs="Calibri"/>
-          <w:sz w:val="20"/>
-          <w:szCs w:val="20"/>
-        </w:rPr>
-        <w:t xml:space="preserve">    name NVARCHAR(100) NOT NULL UNIQUE</w:t>
+        <w:t xml:space="preserve"> INT </w:t>
+      </w:r>
+      <w:proofErr w:type="gramStart"/>
+      <w:r>
+        <w:rPr>
+          <w:rFonts w:ascii="Calibri" w:hAnsi="Calibri" w:cs="Calibri"/>
+          <w:sz w:val="20"/>
+          <w:szCs w:val="20"/>
+        </w:rPr>
+        <w:t>IDENTITY(</w:t>
+      </w:r>
+      <w:proofErr w:type="gramEnd"/>
+      <w:r>
+        <w:rPr>
+          <w:rFonts w:ascii="Calibri" w:hAnsi="Calibri" w:cs="Calibri"/>
+          <w:sz w:val="20"/>
+          <w:szCs w:val="20"/>
+        </w:rPr>
+        <w:t>1,1) PRIMARY KEY,</w:t>
+      </w:r>
+    </w:p>
+    <w:p>
+      <w:pPr>
+        <w:rPr>
+          <w:rFonts w:ascii="Calibri" w:hAnsi="Calibri" w:cs="Calibri"/>
+          <w:sz w:val="20"/>
+          <w:szCs w:val="20"/>
+        </w:rPr>
+      </w:pPr>
+      <w:r>
+        <w:rPr>
+          <w:rFonts w:ascii="Calibri" w:hAnsi="Calibri" w:cs="Calibri"/>
+          <w:sz w:val="20"/>
+          <w:szCs w:val="20"/>
+        </w:rPr>
+        <w:t xml:space="preserve">    name </w:t>
+      </w:r>
+      <w:proofErr w:type="gramStart"/>
+      <w:r>
+        <w:rPr>
+          <w:rFonts w:ascii="Calibri" w:hAnsi="Calibri" w:cs="Calibri"/>
+          <w:sz w:val="20"/>
+          <w:szCs w:val="20"/>
+        </w:rPr>
+        <w:t>NVARCHAR(</w:t>
+      </w:r>
+      <w:proofErr w:type="gramEnd"/>
+      <w:r>
+        <w:rPr>
+          <w:rFonts w:ascii="Calibri" w:hAnsi="Calibri" w:cs="Calibri"/>
+          <w:sz w:val="20"/>
+          <w:szCs w:val="20"/>
+        </w:rPr>
+        <w:t>100) NOT NULL UNIQUE</w:t>
       </w:r>
     </w:p>
     <w:p>
@@ -8918,7 +10336,25 @@
           <w:sz w:val="20"/>
           <w:szCs w:val="20"/>
         </w:rPr>
-        <w:t xml:space="preserve"> INT IDENTITY(1,1) PRIMARY KEY,</w:t>
+        <w:t xml:space="preserve"> INT </w:t>
+      </w:r>
+      <w:proofErr w:type="gramStart"/>
+      <w:r>
+        <w:rPr>
+          <w:rFonts w:ascii="Calibri" w:hAnsi="Calibri" w:cs="Calibri"/>
+          <w:sz w:val="20"/>
+          <w:szCs w:val="20"/>
+        </w:rPr>
+        <w:t>IDENTITY(</w:t>
+      </w:r>
+      <w:proofErr w:type="gramEnd"/>
+      <w:r>
+        <w:rPr>
+          <w:rFonts w:ascii="Calibri" w:hAnsi="Calibri" w:cs="Calibri"/>
+          <w:sz w:val="20"/>
+          <w:szCs w:val="20"/>
+        </w:rPr>
+        <w:t>1,1) PRIMARY KEY,</w:t>
       </w:r>
     </w:p>
     <w:p>
@@ -9409,13 +10845,23 @@
         <w:t xml:space="preserve">Paginate notes if there are many. Use </w:t>
       </w:r>
       <w:proofErr w:type="spellStart"/>
-      <w:r>
-        <w:rPr>
-          <w:rFonts w:ascii="Calibri" w:hAnsi="Calibri" w:cs="Calibri"/>
-          <w:sz w:val="20"/>
-          <w:szCs w:val="20"/>
-        </w:rPr>
-        <w:t>st.experimental_memo</w:t>
+      <w:proofErr w:type="gramStart"/>
+      <w:r>
+        <w:rPr>
+          <w:rFonts w:ascii="Calibri" w:hAnsi="Calibri" w:cs="Calibri"/>
+          <w:sz w:val="20"/>
+          <w:szCs w:val="20"/>
+        </w:rPr>
+        <w:t>st.experimental</w:t>
+      </w:r>
+      <w:proofErr w:type="gramEnd"/>
+      <w:r>
+        <w:rPr>
+          <w:rFonts w:ascii="Calibri" w:hAnsi="Calibri" w:cs="Calibri"/>
+          <w:sz w:val="20"/>
+          <w:szCs w:val="20"/>
+        </w:rPr>
+        <w:t>_memo</w:t>
       </w:r>
       <w:proofErr w:type="spellEnd"/>
       <w:r>
@@ -9686,24 +11132,60 @@
           <w:sz w:val="20"/>
           <w:szCs w:val="20"/>
         </w:rPr>
-        <w:t xml:space="preserve"> INT IDENTITY(1,1) PRIMARY KEY,</w:t>
-      </w:r>
-    </w:p>
-    <w:p>
-      <w:pPr>
-        <w:rPr>
-          <w:rFonts w:ascii="Calibri" w:hAnsi="Calibri" w:cs="Calibri"/>
-          <w:sz w:val="20"/>
-          <w:szCs w:val="20"/>
-        </w:rPr>
-      </w:pPr>
-      <w:r>
-        <w:rPr>
-          <w:rFonts w:ascii="Calibri" w:hAnsi="Calibri" w:cs="Calibri"/>
-          <w:sz w:val="20"/>
-          <w:szCs w:val="20"/>
-        </w:rPr>
-        <w:t xml:space="preserve">    title NVARCHAR(255) NOT NULL,</w:t>
+        <w:t xml:space="preserve"> INT </w:t>
+      </w:r>
+      <w:proofErr w:type="gramStart"/>
+      <w:r>
+        <w:rPr>
+          <w:rFonts w:ascii="Calibri" w:hAnsi="Calibri" w:cs="Calibri"/>
+          <w:sz w:val="20"/>
+          <w:szCs w:val="20"/>
+        </w:rPr>
+        <w:t>IDENTITY(</w:t>
+      </w:r>
+      <w:proofErr w:type="gramEnd"/>
+      <w:r>
+        <w:rPr>
+          <w:rFonts w:ascii="Calibri" w:hAnsi="Calibri" w:cs="Calibri"/>
+          <w:sz w:val="20"/>
+          <w:szCs w:val="20"/>
+        </w:rPr>
+        <w:t>1,1) PRIMARY KEY,</w:t>
+      </w:r>
+    </w:p>
+    <w:p>
+      <w:pPr>
+        <w:rPr>
+          <w:rFonts w:ascii="Calibri" w:hAnsi="Calibri" w:cs="Calibri"/>
+          <w:sz w:val="20"/>
+          <w:szCs w:val="20"/>
+        </w:rPr>
+      </w:pPr>
+      <w:r>
+        <w:rPr>
+          <w:rFonts w:ascii="Calibri" w:hAnsi="Calibri" w:cs="Calibri"/>
+          <w:sz w:val="20"/>
+          <w:szCs w:val="20"/>
+        </w:rPr>
+        <w:t xml:space="preserve">    title </w:t>
+      </w:r>
+      <w:proofErr w:type="gramStart"/>
+      <w:r>
+        <w:rPr>
+          <w:rFonts w:ascii="Calibri" w:hAnsi="Calibri" w:cs="Calibri"/>
+          <w:sz w:val="20"/>
+          <w:szCs w:val="20"/>
+        </w:rPr>
+        <w:t>NVARCHAR(</w:t>
+      </w:r>
+      <w:proofErr w:type="gramEnd"/>
+      <w:r>
+        <w:rPr>
+          <w:rFonts w:ascii="Calibri" w:hAnsi="Calibri" w:cs="Calibri"/>
+          <w:sz w:val="20"/>
+          <w:szCs w:val="20"/>
+        </w:rPr>
+        <w:t>255) NOT NULL,</w:t>
       </w:r>
     </w:p>
     <w:p>
@@ -9860,7 +11342,25 @@
           <w:sz w:val="20"/>
           <w:szCs w:val="20"/>
         </w:rPr>
-        <w:t xml:space="preserve"> DATETIME DEFAULT GETDATE(),</w:t>
+        <w:t xml:space="preserve"> DATETIME DEFAULT </w:t>
+      </w:r>
+      <w:proofErr w:type="gramStart"/>
+      <w:r>
+        <w:rPr>
+          <w:rFonts w:ascii="Calibri" w:hAnsi="Calibri" w:cs="Calibri"/>
+          <w:sz w:val="20"/>
+          <w:szCs w:val="20"/>
+        </w:rPr>
+        <w:t>GETDATE(</w:t>
+      </w:r>
+      <w:proofErr w:type="gramEnd"/>
+      <w:r>
+        <w:rPr>
+          <w:rFonts w:ascii="Calibri" w:hAnsi="Calibri" w:cs="Calibri"/>
+          <w:sz w:val="20"/>
+          <w:szCs w:val="20"/>
+        </w:rPr>
+        <w:t>),</w:t>
       </w:r>
     </w:p>
     <w:p>
@@ -9895,7 +11395,25 @@
           <w:sz w:val="20"/>
           <w:szCs w:val="20"/>
         </w:rPr>
-        <w:t xml:space="preserve"> DATETIME DEFAULT GETDATE()</w:t>
+        <w:t xml:space="preserve"> DATETIME DEFAULT </w:t>
+      </w:r>
+      <w:proofErr w:type="gramStart"/>
+      <w:r>
+        <w:rPr>
+          <w:rFonts w:ascii="Calibri" w:hAnsi="Calibri" w:cs="Calibri"/>
+          <w:sz w:val="20"/>
+          <w:szCs w:val="20"/>
+        </w:rPr>
+        <w:t>GETDATE(</w:t>
+      </w:r>
+      <w:proofErr w:type="gramEnd"/>
+      <w:r>
+        <w:rPr>
+          <w:rFonts w:ascii="Calibri" w:hAnsi="Calibri" w:cs="Calibri"/>
+          <w:sz w:val="20"/>
+          <w:szCs w:val="20"/>
+        </w:rPr>
+        <w:t>)</w:t>
       </w:r>
     </w:p>
     <w:p>
@@ -10003,6 +11521,7 @@
         <w:t>user_id</w:t>
       </w:r>
       <w:proofErr w:type="spellEnd"/>
+      <w:proofErr w:type="gramStart"/>
       <w:r>
         <w:rPr>
           <w:rFonts w:ascii="Calibri" w:hAnsi="Calibri" w:cs="Calibri"/>
@@ -10011,31 +11530,50 @@
         </w:rPr>
         <w:t>);</w:t>
       </w:r>
-    </w:p>
-    <w:p>
-      <w:pPr>
-        <w:rPr>
-          <w:rFonts w:ascii="Calibri" w:hAnsi="Calibri" w:cs="Calibri"/>
-          <w:sz w:val="20"/>
-          <w:szCs w:val="20"/>
-        </w:rPr>
-      </w:pPr>
-    </w:p>
-    <w:p>
-      <w:pPr>
-        <w:rPr>
-          <w:rFonts w:ascii="Calibri" w:hAnsi="Calibri" w:cs="Calibri"/>
-          <w:sz w:val="20"/>
-          <w:szCs w:val="20"/>
-        </w:rPr>
-      </w:pPr>
-      <w:r>
-        <w:rPr>
-          <w:rFonts w:ascii="Calibri" w:hAnsi="Calibri" w:cs="Calibri"/>
-          <w:sz w:val="20"/>
-          <w:szCs w:val="20"/>
-        </w:rPr>
-        <w:t xml:space="preserve">CREATE TABLE reminders ( id SERIAL PRIMARY KEY, </w:t>
+      <w:proofErr w:type="gramEnd"/>
+    </w:p>
+    <w:p>
+      <w:pPr>
+        <w:rPr>
+          <w:rFonts w:ascii="Calibri" w:hAnsi="Calibri" w:cs="Calibri"/>
+          <w:sz w:val="20"/>
+          <w:szCs w:val="20"/>
+        </w:rPr>
+      </w:pPr>
+    </w:p>
+    <w:p>
+      <w:pPr>
+        <w:rPr>
+          <w:rFonts w:ascii="Calibri" w:hAnsi="Calibri" w:cs="Calibri"/>
+          <w:sz w:val="20"/>
+          <w:szCs w:val="20"/>
+        </w:rPr>
+      </w:pPr>
+      <w:r>
+        <w:rPr>
+          <w:rFonts w:ascii="Calibri" w:hAnsi="Calibri" w:cs="Calibri"/>
+          <w:sz w:val="20"/>
+          <w:szCs w:val="20"/>
+        </w:rPr>
+        <w:t xml:space="preserve">CREATE TABLE reminders </w:t>
+      </w:r>
+      <w:proofErr w:type="gramStart"/>
+      <w:r>
+        <w:rPr>
+          <w:rFonts w:ascii="Calibri" w:hAnsi="Calibri" w:cs="Calibri"/>
+          <w:sz w:val="20"/>
+          <w:szCs w:val="20"/>
+        </w:rPr>
+        <w:t>( id</w:t>
+      </w:r>
+      <w:proofErr w:type="gramEnd"/>
+      <w:r>
+        <w:rPr>
+          <w:rFonts w:ascii="Calibri" w:hAnsi="Calibri" w:cs="Calibri"/>
+          <w:sz w:val="20"/>
+          <w:szCs w:val="20"/>
+        </w:rPr>
+        <w:t xml:space="preserve"> SERIAL PRIMARY KEY, </w:t>
       </w:r>
       <w:proofErr w:type="spellStart"/>
       <w:r>
@@ -10107,7 +11645,25 @@
           <w:sz w:val="20"/>
           <w:szCs w:val="20"/>
         </w:rPr>
-        <w:t xml:space="preserve"> TIMESTAMP DEFAULT CURRENT_TIMESTAMP );</w:t>
+        <w:t xml:space="preserve"> TIMESTAMP </w:t>
+      </w:r>
+      <w:proofErr w:type="gramStart"/>
+      <w:r>
+        <w:rPr>
+          <w:rFonts w:ascii="Calibri" w:hAnsi="Calibri" w:cs="Calibri"/>
+          <w:sz w:val="20"/>
+          <w:szCs w:val="20"/>
+        </w:rPr>
+        <w:t>DEFAULT CURRENT</w:t>
+      </w:r>
+      <w:proofErr w:type="gramEnd"/>
+      <w:r>
+        <w:rPr>
+          <w:rFonts w:ascii="Calibri" w:hAnsi="Calibri" w:cs="Calibri"/>
+          <w:sz w:val="20"/>
+          <w:szCs w:val="20"/>
+        </w:rPr>
+        <w:t>_TIMESTAMP );</w:t>
       </w:r>
     </w:p>
     <w:p>
@@ -10284,6 +11840,7 @@
         <w:t xml:space="preserve">git config --global </w:t>
       </w:r>
       <w:proofErr w:type="spellStart"/>
+      <w:proofErr w:type="gramStart"/>
       <w:r>
         <w:rPr>
           <w:rFonts w:ascii="Calibri" w:hAnsi="Calibri" w:cs="Calibri"/>
@@ -10293,6 +11850,7 @@
         <w:t>user.email</w:t>
       </w:r>
       <w:proofErr w:type="spellEnd"/>
+      <w:proofErr w:type="gramEnd"/>
       <w:r>
         <w:rPr>
           <w:rFonts w:ascii="Calibri" w:hAnsi="Calibri" w:cs="Calibri"/>
@@ -10387,8 +11945,18 @@
           <w:sz w:val="20"/>
           <w:szCs w:val="20"/>
         </w:rPr>
-        <w:t>git add .</w:t>
-      </w:r>
+        <w:t xml:space="preserve">git </w:t>
+      </w:r>
+      <w:proofErr w:type="gramStart"/>
+      <w:r>
+        <w:rPr>
+          <w:rFonts w:ascii="Calibri" w:hAnsi="Calibri" w:cs="Calibri"/>
+          <w:sz w:val="20"/>
+          <w:szCs w:val="20"/>
+        </w:rPr>
+        <w:t>add .</w:t>
+      </w:r>
+      <w:proofErr w:type="gramEnd"/>
     </w:p>
     <w:p>
       <w:pPr>
@@ -10600,7 +12168,25 @@
           <w:sz w:val="20"/>
           <w:szCs w:val="20"/>
         </w:rPr>
-        <w:t>The main reason being the difficulty in installing MSSQL in a new device. Faced too many issues regarding corrupt and incomplete installation. Therefore, we are choosing PostgreSQL for the project. With easy installation, there are various benefits to using PostgreSQL for this project like:</w:t>
+        <w:t xml:space="preserve">The main reason being the difficulty in installing MSSQL </w:t>
+      </w:r>
+      <w:proofErr w:type="gramStart"/>
+      <w:r>
+        <w:rPr>
+          <w:rFonts w:ascii="Calibri" w:hAnsi="Calibri" w:cs="Calibri"/>
+          <w:sz w:val="20"/>
+          <w:szCs w:val="20"/>
+        </w:rPr>
+        <w:t>in</w:t>
+      </w:r>
+      <w:proofErr w:type="gramEnd"/>
+      <w:r>
+        <w:rPr>
+          <w:rFonts w:ascii="Calibri" w:hAnsi="Calibri" w:cs="Calibri"/>
+          <w:sz w:val="20"/>
+          <w:szCs w:val="20"/>
+        </w:rPr>
+        <w:t xml:space="preserve"> a new device. Faced too many issues regarding corrupt and incomplete installation. Therefore, we are choosing PostgreSQL for the project. With easy installation, there are various benefits to using PostgreSQL for this project like:</w:t>
       </w:r>
       <w:r>
         <w:rPr>
@@ -10811,7 +12397,43 @@
           <w:sz w:val="20"/>
           <w:szCs w:val="20"/>
         </w:rPr>
-        <w:t>Before setting up the database, make sure that you have turned off the firewall protection and windows defender. These anti-virus protection software might confuse some of the installation files as threat and remove them causing issues while installing the database server among other things.</w:t>
+        <w:t xml:space="preserve">Before setting up the database, make sure that you have turned off the firewall protection and windows defender. </w:t>
+      </w:r>
+      <w:proofErr w:type="gramStart"/>
+      <w:r>
+        <w:rPr>
+          <w:rFonts w:ascii="Calibri" w:hAnsi="Calibri" w:cs="Calibri"/>
+          <w:sz w:val="20"/>
+          <w:szCs w:val="20"/>
+        </w:rPr>
+        <w:t>These anti-virus protection software</w:t>
+      </w:r>
+      <w:proofErr w:type="gramEnd"/>
+      <w:r>
+        <w:rPr>
+          <w:rFonts w:ascii="Calibri" w:hAnsi="Calibri" w:cs="Calibri"/>
+          <w:sz w:val="20"/>
+          <w:szCs w:val="20"/>
+        </w:rPr>
+        <w:t xml:space="preserve"> might confuse some of the installation files as </w:t>
+      </w:r>
+      <w:proofErr w:type="gramStart"/>
+      <w:r>
+        <w:rPr>
+          <w:rFonts w:ascii="Calibri" w:hAnsi="Calibri" w:cs="Calibri"/>
+          <w:sz w:val="20"/>
+          <w:szCs w:val="20"/>
+        </w:rPr>
+        <w:t>threat</w:t>
+      </w:r>
+      <w:proofErr w:type="gramEnd"/>
+      <w:r>
+        <w:rPr>
+          <w:rFonts w:ascii="Calibri" w:hAnsi="Calibri" w:cs="Calibri"/>
+          <w:sz w:val="20"/>
+          <w:szCs w:val="20"/>
+        </w:rPr>
+        <w:t xml:space="preserve"> and remove them causing issues while installing the database server among other things.</w:t>
       </w:r>
     </w:p>
     <w:p>
@@ -10826,6 +12448,7 @@
           <w:szCs w:val="20"/>
         </w:rPr>
       </w:pPr>
+      <w:proofErr w:type="spellStart"/>
       <w:r>
         <w:rPr>
           <w:rFonts w:ascii="Calibri" w:hAnsi="Calibri" w:cs="Calibri"/>
@@ -10834,9 +12457,9 @@
           <w:sz w:val="20"/>
           <w:szCs w:val="20"/>
         </w:rPr>
-        <w:t xml:space="preserve">Create role </w:t>
-      </w:r>
-      <w:proofErr w:type="spellStart"/>
+        <w:t>pg_dump</w:t>
+      </w:r>
+      <w:proofErr w:type="spellEnd"/>
       <w:r>
         <w:rPr>
           <w:rFonts w:ascii="Calibri" w:hAnsi="Calibri" w:cs="Calibri"/>
@@ -10845,9 +12468,9 @@
           <w:sz w:val="20"/>
           <w:szCs w:val="20"/>
         </w:rPr>
-        <w:t>bays_owner</w:t>
-      </w:r>
-      <w:proofErr w:type="spellEnd"/>
+        <w:t xml:space="preserve"> -U </w:t>
+      </w:r>
+      <w:proofErr w:type="spellStart"/>
       <w:r>
         <w:rPr>
           <w:rFonts w:ascii="Calibri" w:hAnsi="Calibri" w:cs="Calibri"/>
@@ -10856,8 +12479,53 @@
           <w:sz w:val="20"/>
           <w:szCs w:val="20"/>
         </w:rPr>
-        <w:t xml:space="preserve"> with LOGIN PASSWORD 'B@V5';</w:t>
-      </w:r>
+        <w:t>bays_owner</w:t>
+      </w:r>
+      <w:proofErr w:type="spellEnd"/>
+      <w:r>
+        <w:rPr>
+          <w:rFonts w:ascii="Calibri" w:hAnsi="Calibri" w:cs="Calibri"/>
+          <w:b/>
+          <w:bCs/>
+          <w:sz w:val="20"/>
+          <w:szCs w:val="20"/>
+        </w:rPr>
+        <w:t xml:space="preserve"> -d </w:t>
+      </w:r>
+      <w:proofErr w:type="spellStart"/>
+      <w:r>
+        <w:rPr>
+          <w:rFonts w:ascii="Calibri" w:hAnsi="Calibri" w:cs="Calibri"/>
+          <w:b/>
+          <w:bCs/>
+          <w:sz w:val="20"/>
+          <w:szCs w:val="20"/>
+        </w:rPr>
+        <w:t>Bays_Mountain</w:t>
+      </w:r>
+      <w:proofErr w:type="spellEnd"/>
+      <w:r>
+        <w:rPr>
+          <w:rFonts w:ascii="Calibri" w:hAnsi="Calibri" w:cs="Calibri"/>
+          <w:b/>
+          <w:bCs/>
+          <w:sz w:val="20"/>
+          <w:szCs w:val="20"/>
+        </w:rPr>
+        <w:t xml:space="preserve"> --schema-only &gt; </w:t>
+      </w:r>
+      <w:proofErr w:type="spellStart"/>
+      <w:r>
+        <w:rPr>
+          <w:rFonts w:ascii="Calibri" w:hAnsi="Calibri" w:cs="Calibri"/>
+          <w:b/>
+          <w:bCs/>
+          <w:sz w:val="20"/>
+          <w:szCs w:val="20"/>
+        </w:rPr>
+        <w:t>schema_dump.sql</w:t>
+      </w:r>
+      <w:proofErr w:type="spellEnd"/>
     </w:p>
     <w:p>
       <w:pPr>
@@ -10879,7 +12547,7 @@
           <w:sz w:val="20"/>
           <w:szCs w:val="20"/>
         </w:rPr>
-        <w:t xml:space="preserve">GRANT ALL PRIVILEGES ON ALL TABLES IN SCHEMA public TO </w:t>
+        <w:t xml:space="preserve">Create role </w:t>
       </w:r>
       <w:proofErr w:type="spellStart"/>
       <w:r>
@@ -10901,8 +12569,20 @@
           <w:sz w:val="20"/>
           <w:szCs w:val="20"/>
         </w:rPr>
-        <w:t>;</w:t>
-      </w:r>
+        <w:t xml:space="preserve"> with LOGIN PASSWORD 'B@V5</w:t>
+      </w:r>
+      <w:proofErr w:type="gramStart"/>
+      <w:r>
+        <w:rPr>
+          <w:rFonts w:ascii="Calibri" w:hAnsi="Calibri" w:cs="Calibri"/>
+          <w:b/>
+          <w:bCs/>
+          <w:sz w:val="20"/>
+          <w:szCs w:val="20"/>
+        </w:rPr>
+        <w:t>';</w:t>
+      </w:r>
+      <w:proofErr w:type="gramEnd"/>
     </w:p>
     <w:p>
       <w:pPr>
@@ -10924,7 +12604,7 @@
           <w:sz w:val="20"/>
           <w:szCs w:val="20"/>
         </w:rPr>
-        <w:t xml:space="preserve">GRANT ALL PRIVILEGES ON ALL TABLES IN SCHEMA </w:t>
+        <w:t xml:space="preserve">GRANT ALL PRIVILEGES ON ALL TABLES IN SCHEMA public TO </w:t>
       </w:r>
       <w:proofErr w:type="spellStart"/>
       <w:r>
@@ -10935,9 +12615,9 @@
           <w:sz w:val="20"/>
           <w:szCs w:val="20"/>
         </w:rPr>
-        <w:t>pg_catalog</w:t>
-      </w:r>
-      <w:proofErr w:type="spellEnd"/>
+        <w:t>bays_</w:t>
+      </w:r>
+      <w:proofErr w:type="gramStart"/>
       <w:r>
         <w:rPr>
           <w:rFonts w:ascii="Calibri" w:hAnsi="Calibri" w:cs="Calibri"/>
@@ -10946,9 +12626,9 @@
           <w:sz w:val="20"/>
           <w:szCs w:val="20"/>
         </w:rPr>
-        <w:t xml:space="preserve"> TO </w:t>
-      </w:r>
-      <w:proofErr w:type="spellStart"/>
+        <w:t>owner</w:t>
+      </w:r>
+      <w:proofErr w:type="spellEnd"/>
       <w:r>
         <w:rPr>
           <w:rFonts w:ascii="Calibri" w:hAnsi="Calibri" w:cs="Calibri"/>
@@ -10957,10 +12637,14 @@
           <w:sz w:val="20"/>
           <w:szCs w:val="20"/>
         </w:rPr>
-        <w:t>bays_owner</w:t>
-      </w:r>
-      <w:proofErr w:type="spellEnd"/>
-      <w:r>
+        <w:t>;</w:t>
+      </w:r>
+      <w:proofErr w:type="gramEnd"/>
+    </w:p>
+    <w:p>
+      <w:pPr>
+        <w:ind w:left="1440"/>
+        <w:jc w:val="center"/>
         <w:rPr>
           <w:rFonts w:ascii="Calibri" w:hAnsi="Calibri" w:cs="Calibri"/>
           <w:b/>
@@ -10968,8 +12652,73 @@
           <w:sz w:val="20"/>
           <w:szCs w:val="20"/>
         </w:rPr>
+      </w:pPr>
+      <w:r>
+        <w:rPr>
+          <w:rFonts w:ascii="Calibri" w:hAnsi="Calibri" w:cs="Calibri"/>
+          <w:b/>
+          <w:bCs/>
+          <w:sz w:val="20"/>
+          <w:szCs w:val="20"/>
+        </w:rPr>
+        <w:t xml:space="preserve">GRANT ALL PRIVILEGES ON ALL TABLES IN SCHEMA </w:t>
+      </w:r>
+      <w:proofErr w:type="spellStart"/>
+      <w:r>
+        <w:rPr>
+          <w:rFonts w:ascii="Calibri" w:hAnsi="Calibri" w:cs="Calibri"/>
+          <w:b/>
+          <w:bCs/>
+          <w:sz w:val="20"/>
+          <w:szCs w:val="20"/>
+        </w:rPr>
+        <w:t>pg_catalog</w:t>
+      </w:r>
+      <w:proofErr w:type="spellEnd"/>
+      <w:r>
+        <w:rPr>
+          <w:rFonts w:ascii="Calibri" w:hAnsi="Calibri" w:cs="Calibri"/>
+          <w:b/>
+          <w:bCs/>
+          <w:sz w:val="20"/>
+          <w:szCs w:val="20"/>
+        </w:rPr>
+        <w:t xml:space="preserve"> TO </w:t>
+      </w:r>
+      <w:proofErr w:type="spellStart"/>
+      <w:r>
+        <w:rPr>
+          <w:rFonts w:ascii="Calibri" w:hAnsi="Calibri" w:cs="Calibri"/>
+          <w:b/>
+          <w:bCs/>
+          <w:sz w:val="20"/>
+          <w:szCs w:val="20"/>
+        </w:rPr>
+        <w:t>bays_</w:t>
+      </w:r>
+      <w:proofErr w:type="gramStart"/>
+      <w:r>
+        <w:rPr>
+          <w:rFonts w:ascii="Calibri" w:hAnsi="Calibri" w:cs="Calibri"/>
+          <w:b/>
+          <w:bCs/>
+          <w:sz w:val="20"/>
+          <w:szCs w:val="20"/>
+        </w:rPr>
+        <w:t>owner</w:t>
+      </w:r>
+      <w:proofErr w:type="spellEnd"/>
+      <w:r>
+        <w:rPr>
+          <w:rFonts w:ascii="Calibri" w:hAnsi="Calibri" w:cs="Calibri"/>
+          <w:b/>
+          <w:bCs/>
+          <w:sz w:val="20"/>
+          <w:szCs w:val="20"/>
+        </w:rPr>
         <w:t>;</w:t>
       </w:r>
+      <w:proofErr w:type="gramEnd"/>
     </w:p>
     <w:p>
       <w:pPr>
@@ -11002,9 +12751,9 @@
           <w:sz w:val="20"/>
           <w:szCs w:val="20"/>
         </w:rPr>
-        <w:t>bays_owner</w:t>
-      </w:r>
-      <w:proofErr w:type="spellEnd"/>
+        <w:t>bays_</w:t>
+      </w:r>
+      <w:proofErr w:type="gramStart"/>
       <w:r>
         <w:rPr>
           <w:rFonts w:ascii="Calibri" w:hAnsi="Calibri" w:cs="Calibri"/>
@@ -11013,8 +12762,20 @@
           <w:sz w:val="20"/>
           <w:szCs w:val="20"/>
         </w:rPr>
+        <w:t>owner</w:t>
+      </w:r>
+      <w:proofErr w:type="spellEnd"/>
+      <w:r>
+        <w:rPr>
+          <w:rFonts w:ascii="Calibri" w:hAnsi="Calibri" w:cs="Calibri"/>
+          <w:b/>
+          <w:bCs/>
+          <w:sz w:val="20"/>
+          <w:szCs w:val="20"/>
+        </w:rPr>
         <w:t>;</w:t>
       </w:r>
+      <w:proofErr w:type="gramEnd"/>
     </w:p>
     <w:p>
       <w:pPr>
@@ -11058,8 +12819,20 @@
           <w:sz w:val="20"/>
           <w:szCs w:val="20"/>
         </w:rPr>
-        <w:t xml:space="preserve"> BOOLEAN DEFAULT true;</w:t>
-      </w:r>
+        <w:t xml:space="preserve"> BOOLEAN DEFAULT </w:t>
+      </w:r>
+      <w:proofErr w:type="gramStart"/>
+      <w:r>
+        <w:rPr>
+          <w:rFonts w:ascii="Calibri" w:hAnsi="Calibri" w:cs="Calibri"/>
+          <w:b/>
+          <w:bCs/>
+          <w:sz w:val="20"/>
+          <w:szCs w:val="20"/>
+        </w:rPr>
+        <w:t>true;</w:t>
+      </w:r>
+      <w:proofErr w:type="gramEnd"/>
     </w:p>
     <w:p>
       <w:pPr>
@@ -11328,6 +13101,7 @@
           <w:sz w:val="20"/>
           <w:szCs w:val="20"/>
         </w:rPr>
+        <w:lastRenderedPageBreak/>
         <w:t>listen_addresses</w:t>
       </w:r>
       <w:proofErr w:type="spellEnd"/>
@@ -11354,7 +13128,6 @@
           <w:sz w:val="20"/>
           <w:szCs w:val="20"/>
         </w:rPr>
-        <w:lastRenderedPageBreak/>
         <w:t>If it's set to 'localhost', then the database is only accessible locally. If it’s set to '*' or an IP address, it accepts connections from those addresses.</w:t>
       </w:r>
     </w:p>
@@ -11553,24 +13326,25 @@
           <w:sz w:val="20"/>
           <w:szCs w:val="20"/>
         </w:rPr>
-        <w:t xml:space="preserve">    title VARCHAR(255) NOT NULL,</w:t>
-      </w:r>
-    </w:p>
-    <w:p>
-      <w:pPr>
-        <w:rPr>
-          <w:rFonts w:ascii="Calibri" w:hAnsi="Calibri" w:cs="Calibri"/>
-          <w:sz w:val="20"/>
-          <w:szCs w:val="20"/>
-        </w:rPr>
-      </w:pPr>
-      <w:r>
-        <w:rPr>
-          <w:rFonts w:ascii="Calibri" w:hAnsi="Calibri" w:cs="Calibri"/>
-          <w:sz w:val="20"/>
-          <w:szCs w:val="20"/>
-        </w:rPr>
-        <w:t xml:space="preserve">    description TEXT,</w:t>
+        <w:t xml:space="preserve">    title </w:t>
+      </w:r>
+      <w:proofErr w:type="gramStart"/>
+      <w:r>
+        <w:rPr>
+          <w:rFonts w:ascii="Calibri" w:hAnsi="Calibri" w:cs="Calibri"/>
+          <w:sz w:val="20"/>
+          <w:szCs w:val="20"/>
+        </w:rPr>
+        <w:t>VARCHAR(</w:t>
+      </w:r>
+      <w:proofErr w:type="gramEnd"/>
+      <w:r>
+        <w:rPr>
+          <w:rFonts w:ascii="Calibri" w:hAnsi="Calibri" w:cs="Calibri"/>
+          <w:sz w:val="20"/>
+          <w:szCs w:val="20"/>
+        </w:rPr>
+        <w:t>255) NOT NULL,</w:t>
       </w:r>
     </w:p>
     <w:p>
@@ -11589,6 +13363,41 @@
         </w:rPr>
         <w:t xml:space="preserve">    </w:t>
       </w:r>
+      <w:proofErr w:type="gramStart"/>
+      <w:r>
+        <w:rPr>
+          <w:rFonts w:ascii="Calibri" w:hAnsi="Calibri" w:cs="Calibri"/>
+          <w:sz w:val="20"/>
+          <w:szCs w:val="20"/>
+        </w:rPr>
+        <w:t>description</w:t>
+      </w:r>
+      <w:proofErr w:type="gramEnd"/>
+      <w:r>
+        <w:rPr>
+          <w:rFonts w:ascii="Calibri" w:hAnsi="Calibri" w:cs="Calibri"/>
+          <w:sz w:val="20"/>
+          <w:szCs w:val="20"/>
+        </w:rPr>
+        <w:t xml:space="preserve"> TEXT,</w:t>
+      </w:r>
+    </w:p>
+    <w:p>
+      <w:pPr>
+        <w:rPr>
+          <w:rFonts w:ascii="Calibri" w:hAnsi="Calibri" w:cs="Calibri"/>
+          <w:sz w:val="20"/>
+          <w:szCs w:val="20"/>
+        </w:rPr>
+      </w:pPr>
+      <w:r>
+        <w:rPr>
+          <w:rFonts w:ascii="Calibri" w:hAnsi="Calibri" w:cs="Calibri"/>
+          <w:sz w:val="20"/>
+          <w:szCs w:val="20"/>
+        </w:rPr>
+        <w:t xml:space="preserve">    </w:t>
+      </w:r>
       <w:proofErr w:type="spellStart"/>
       <w:r>
         <w:rPr>
@@ -11622,7 +13431,25 @@
           <w:sz w:val="20"/>
           <w:szCs w:val="20"/>
         </w:rPr>
-        <w:t xml:space="preserve">    priority VARCHAR(10) DEFAULT 'Medium' CHECK (priority IN ('High', 'Medium', 'Low')),</w:t>
+        <w:t xml:space="preserve">    priority </w:t>
+      </w:r>
+      <w:proofErr w:type="gramStart"/>
+      <w:r>
+        <w:rPr>
+          <w:rFonts w:ascii="Calibri" w:hAnsi="Calibri" w:cs="Calibri"/>
+          <w:sz w:val="20"/>
+          <w:szCs w:val="20"/>
+        </w:rPr>
+        <w:t>VARCHAR(</w:t>
+      </w:r>
+      <w:proofErr w:type="gramEnd"/>
+      <w:r>
+        <w:rPr>
+          <w:rFonts w:ascii="Calibri" w:hAnsi="Calibri" w:cs="Calibri"/>
+          <w:sz w:val="20"/>
+          <w:szCs w:val="20"/>
+        </w:rPr>
+        <w:t>10) DEFAULT 'Medium' CHECK (priority IN ('High', 'Medium', 'Low')),</w:t>
       </w:r>
     </w:p>
     <w:p>

</xml_diff>

<commit_message>
Changes in Ethogram Form and Feeding log Visualization added
</commit_message>
<xml_diff>
--- a/Tasks_Activities_Done.docx
+++ b/Tasks_Activities_Done.docx
@@ -11136,6 +11136,110 @@
     </w:p>
     <w:p>
       <w:pPr>
+        <w:jc w:val="center"/>
+        <w:rPr>
+          <w:rFonts w:ascii="Calibri" w:hAnsi="Calibri" w:cs="Calibri"/>
+          <w:b/>
+          <w:bCs/>
+          <w:sz w:val="20"/>
+          <w:szCs w:val="20"/>
+        </w:rPr>
+      </w:pPr>
+      <w:r>
+        <w:rPr>
+          <w:rFonts w:ascii="Calibri" w:hAnsi="Calibri" w:cs="Calibri"/>
+          <w:b/>
+          <w:bCs/>
+          <w:sz w:val="20"/>
+          <w:szCs w:val="20"/>
+        </w:rPr>
+        <w:t xml:space="preserve">insert into users(username, email, password, </w:t>
+      </w:r>
+      <w:proofErr w:type="spellStart"/>
+      <w:r>
+        <w:rPr>
+          <w:rFonts w:ascii="Calibri" w:hAnsi="Calibri" w:cs="Calibri"/>
+          <w:b/>
+          <w:bCs/>
+          <w:sz w:val="20"/>
+          <w:szCs w:val="20"/>
+        </w:rPr>
+        <w:t>created_at</w:t>
+      </w:r>
+      <w:proofErr w:type="spellEnd"/>
+      <w:r>
+        <w:rPr>
+          <w:rFonts w:ascii="Calibri" w:hAnsi="Calibri" w:cs="Calibri"/>
+          <w:b/>
+          <w:bCs/>
+          <w:sz w:val="20"/>
+          <w:szCs w:val="20"/>
+        </w:rPr>
+        <w:t>, role, active)</w:t>
+      </w:r>
+      <w:r>
+        <w:rPr>
+          <w:rFonts w:ascii="Calibri" w:hAnsi="Calibri" w:cs="Calibri"/>
+          <w:b/>
+          <w:bCs/>
+          <w:sz w:val="20"/>
+          <w:szCs w:val="20"/>
+        </w:rPr>
+        <w:t xml:space="preserve"> </w:t>
+      </w:r>
+      <w:r>
+        <w:rPr>
+          <w:rFonts w:ascii="Calibri" w:hAnsi="Calibri" w:cs="Calibri"/>
+          <w:b/>
+          <w:bCs/>
+          <w:sz w:val="20"/>
+          <w:szCs w:val="20"/>
+        </w:rPr>
+        <w:t>values(</w:t>
+      </w:r>
+      <w:r>
+        <w:rPr>
+          <w:rFonts w:ascii="Calibri" w:hAnsi="Calibri" w:cs="Calibri"/>
+          <w:b/>
+          <w:bCs/>
+          <w:sz w:val="20"/>
+          <w:szCs w:val="20"/>
+        </w:rPr>
+        <w:t>‘admin’</w:t>
+      </w:r>
+      <w:r>
+        <w:rPr>
+          <w:rFonts w:ascii="Calibri" w:hAnsi="Calibri" w:cs="Calibri"/>
+          <w:b/>
+          <w:bCs/>
+          <w:sz w:val="20"/>
+          <w:szCs w:val="20"/>
+        </w:rPr>
+        <w:t>,'</w:t>
+      </w:r>
+      <w:r>
+        <w:rPr>
+          <w:rFonts w:ascii="Calibri" w:hAnsi="Calibri" w:cs="Calibri"/>
+          <w:b/>
+          <w:bCs/>
+          <w:sz w:val="20"/>
+          <w:szCs w:val="20"/>
+        </w:rPr>
+        <w:t>admin</w:t>
+      </w:r>
+      <w:r>
+        <w:rPr>
+          <w:rFonts w:ascii="Calibri" w:hAnsi="Calibri" w:cs="Calibri"/>
+          <w:b/>
+          <w:bCs/>
+          <w:sz w:val="20"/>
+          <w:szCs w:val="20"/>
+        </w:rPr>
+        <w:t>@gmail.com','$2b$12$R2FG1gaWGA.TiEgEUZEpReh3rPDLT86DLxWpekPS1FwUVeSFKsq2W',now(),'admin',True);</w:t>
+      </w:r>
+    </w:p>
+    <w:p>
+      <w:pPr>
         <w:rPr>
           <w:rFonts w:ascii="Calibri" w:hAnsi="Calibri" w:cs="Calibri"/>
           <w:sz w:val="20"/>
@@ -11337,6 +11441,7 @@
           <w:sz w:val="20"/>
           <w:szCs w:val="20"/>
         </w:rPr>
+        <w:lastRenderedPageBreak/>
         <w:t>Windows: C:\Program Files\PostgreSQL\&lt;version&gt;\data\</w:t>
       </w:r>
       <w:proofErr w:type="spellStart"/>
@@ -11401,7 +11506,6 @@
           <w:sz w:val="20"/>
           <w:szCs w:val="20"/>
         </w:rPr>
-        <w:lastRenderedPageBreak/>
         <w:t>listen_addresses</w:t>
       </w:r>
       <w:proofErr w:type="spellEnd"/>
@@ -12337,7 +12441,7 @@
           <w:szCs w:val="20"/>
         </w:rPr>
         <w:pict w14:anchorId="5348E18D">
-          <v:rect id="_x0000_i1044" style="width:0;height:.75pt" o:hralign="center" o:hrstd="t" o:hrnoshade="t" o:hr="t" fillcolor="#404040" stroked="f"/>
+          <v:rect id="_x0000_i1032" style="width:0;height:.75pt" o:hralign="center" o:hrstd="t" o:hrnoshade="t" o:hr="t" fillcolor="#404040" stroked="f"/>
         </w:pict>
       </w:r>
     </w:p>
@@ -12914,7 +13018,7 @@
           <w:szCs w:val="20"/>
         </w:rPr>
         <w:pict w14:anchorId="2E01B90A">
-          <v:rect id="_x0000_i1045" style="width:0;height:.75pt" o:hralign="center" o:hrstd="t" o:hrnoshade="t" o:hr="t" fillcolor="#404040" stroked="f"/>
+          <v:rect id="_x0000_i1033" style="width:0;height:.75pt" o:hralign="center" o:hrstd="t" o:hrnoshade="t" o:hr="t" fillcolor="#404040" stroked="f"/>
         </w:pict>
       </w:r>
     </w:p>
@@ -17273,6 +17377,7 @@
   <w:style w:type="character" w:default="1" w:styleId="DefaultParagraphFont">
     <w:name w:val="Default Paragraph Font"/>
     <w:uiPriority w:val="1"/>
+    <w:semiHidden/>
     <w:unhideWhenUsed/>
   </w:style>
   <w:style w:type="table" w:default="1" w:styleId="TableNormal">

</xml_diff>